<commit_message>
modification des liens et correction de l'orthographe
</commit_message>
<xml_diff>
--- a/Projet OC Pizza - Dossier de conception fonctionnelle .docx
+++ b/Projet OC Pizza - Dossier de conception fonctionnelle .docx
@@ -3883,262 +3883,6 @@
                 <w:lang w:val="fr-FR"/>
               </w:rPr>
               <w:t>Version</w:t>
-            </w:r>
-          </w:p>
-        </w:tc>
-      </w:tr>
-      <w:tr>
-        <w:trPr>
-          <w:trHeight w:val="377"/>
-        </w:trPr>
-        <w:tc>
-          <w:tcPr>
-            <w:tcW w:w="1517" w:type="dxa"/>
-            <w:tcBorders>
-              <w:top w:val="single" w:sz="4" w:space="0" w:color="auto"/>
-              <w:left w:val="single" w:sz="4" w:space="0" w:color="auto"/>
-              <w:bottom w:val="single" w:sz="4" w:space="0" w:color="auto"/>
-              <w:right w:val="single" w:sz="4" w:space="0" w:color="auto"/>
-            </w:tcBorders>
-            <w:shd w:val="clear" w:color="auto" w:fill="auto"/>
-          </w:tcPr>
-          <w:p>
-            <w:pPr>
-              <w:pStyle w:val="Contenudetableau"/>
-              <w:jc w:val="center"/>
-              <w:rPr>
-                <w:rFonts w:ascii="Times New Roman" w:hAnsi="Times New Roman" w:cs="Times New Roman"/>
-                <w:szCs w:val="22"/>
-                <w:lang w:val="fr-FR"/>
-              </w:rPr>
-            </w:pPr>
-            <w:r>
-              <w:rPr>
-                <w:rFonts w:ascii="Times New Roman" w:hAnsi="Times New Roman" w:cs="Times New Roman"/>
-                <w:szCs w:val="22"/>
-                <w:lang w:val="fr-FR"/>
-              </w:rPr>
-              <w:t>Alexandre</w:t>
-            </w:r>
-          </w:p>
-        </w:tc>
-        <w:tc>
-          <w:tcPr>
-            <w:tcW w:w="1414" w:type="dxa"/>
-            <w:tcBorders>
-              <w:top w:val="single" w:sz="4" w:space="0" w:color="auto"/>
-              <w:left w:val="single" w:sz="4" w:space="0" w:color="auto"/>
-              <w:bottom w:val="single" w:sz="4" w:space="0" w:color="auto"/>
-              <w:right w:val="single" w:sz="4" w:space="0" w:color="auto"/>
-            </w:tcBorders>
-            <w:shd w:val="clear" w:color="auto" w:fill="auto"/>
-          </w:tcPr>
-          <w:p>
-            <w:pPr>
-              <w:pStyle w:val="Contenudetableau"/>
-              <w:jc w:val="center"/>
-              <w:rPr>
-                <w:rFonts w:ascii="Times New Roman" w:hAnsi="Times New Roman" w:cs="Times New Roman"/>
-                <w:szCs w:val="22"/>
-                <w:lang w:val="fr-FR"/>
-              </w:rPr>
-            </w:pPr>
-            <w:r>
-              <w:rPr>
-                <w:rFonts w:ascii="Times New Roman" w:hAnsi="Times New Roman" w:cs="Times New Roman"/>
-                <w:szCs w:val="22"/>
-                <w:lang w:val="fr-FR"/>
-              </w:rPr>
-              <w:t>25/10/2020</w:t>
-            </w:r>
-          </w:p>
-        </w:tc>
-        <w:tc>
-          <w:tcPr>
-            <w:tcW w:w="5389" w:type="dxa"/>
-            <w:tcBorders>
-              <w:top w:val="single" w:sz="4" w:space="0" w:color="auto"/>
-              <w:left w:val="single" w:sz="4" w:space="0" w:color="auto"/>
-              <w:bottom w:val="single" w:sz="4" w:space="0" w:color="auto"/>
-              <w:right w:val="single" w:sz="4" w:space="0" w:color="auto"/>
-            </w:tcBorders>
-            <w:shd w:val="clear" w:color="auto" w:fill="auto"/>
-          </w:tcPr>
-          <w:p>
-            <w:pPr>
-              <w:pStyle w:val="Contenudetableau"/>
-              <w:rPr>
-                <w:rFonts w:ascii="Times New Roman" w:hAnsi="Times New Roman" w:cs="Times New Roman"/>
-                <w:szCs w:val="22"/>
-                <w:lang w:val="fr-FR"/>
-              </w:rPr>
-            </w:pPr>
-            <w:r>
-              <w:rPr>
-                <w:rFonts w:ascii="Times New Roman" w:hAnsi="Times New Roman" w:cs="Times New Roman"/>
-                <w:szCs w:val="22"/>
-                <w:lang w:val="fr-FR"/>
-              </w:rPr>
-              <w:t>Création du document</w:t>
-            </w:r>
-          </w:p>
-        </w:tc>
-        <w:tc>
-          <w:tcPr>
-            <w:tcW w:w="1553" w:type="dxa"/>
-            <w:tcBorders>
-              <w:top w:val="single" w:sz="4" w:space="0" w:color="auto"/>
-              <w:left w:val="single" w:sz="4" w:space="0" w:color="auto"/>
-              <w:bottom w:val="single" w:sz="4" w:space="0" w:color="auto"/>
-              <w:right w:val="single" w:sz="4" w:space="0" w:color="auto"/>
-            </w:tcBorders>
-            <w:shd w:val="clear" w:color="auto" w:fill="auto"/>
-          </w:tcPr>
-          <w:p>
-            <w:pPr>
-              <w:pStyle w:val="Contenudetableau"/>
-              <w:jc w:val="center"/>
-              <w:rPr>
-                <w:rFonts w:ascii="Times New Roman" w:hAnsi="Times New Roman" w:cs="Times New Roman"/>
-                <w:szCs w:val="22"/>
-                <w:lang w:val="fr-FR"/>
-              </w:rPr>
-            </w:pPr>
-            <w:r>
-              <w:rPr>
-                <w:rFonts w:ascii="Times New Roman" w:hAnsi="Times New Roman" w:cs="Times New Roman"/>
-                <w:szCs w:val="22"/>
-                <w:lang w:val="fr-FR"/>
-              </w:rPr>
-              <w:t>0.1.0</w:t>
-            </w:r>
-          </w:p>
-        </w:tc>
-      </w:tr>
-      <w:tr>
-        <w:trPr>
-          <w:trHeight w:val="377"/>
-        </w:trPr>
-        <w:tc>
-          <w:tcPr>
-            <w:tcW w:w="1517" w:type="dxa"/>
-            <w:tcBorders>
-              <w:top w:val="single" w:sz="4" w:space="0" w:color="auto"/>
-              <w:left w:val="single" w:sz="4" w:space="0" w:color="auto"/>
-              <w:bottom w:val="single" w:sz="4" w:space="0" w:color="auto"/>
-              <w:right w:val="single" w:sz="4" w:space="0" w:color="auto"/>
-            </w:tcBorders>
-            <w:shd w:val="clear" w:color="auto" w:fill="auto"/>
-          </w:tcPr>
-          <w:p>
-            <w:pPr>
-              <w:pStyle w:val="Contenudetableau"/>
-              <w:jc w:val="center"/>
-              <w:rPr>
-                <w:rFonts w:ascii="Times New Roman" w:hAnsi="Times New Roman" w:cs="Times New Roman"/>
-                <w:szCs w:val="22"/>
-                <w:lang w:val="fr-FR"/>
-              </w:rPr>
-            </w:pPr>
-            <w:r>
-              <w:rPr>
-                <w:rFonts w:ascii="Times New Roman" w:hAnsi="Times New Roman" w:cs="Times New Roman"/>
-                <w:szCs w:val="22"/>
-                <w:lang w:val="fr-FR"/>
-              </w:rPr>
-              <w:t>Alexandre</w:t>
-            </w:r>
-          </w:p>
-        </w:tc>
-        <w:tc>
-          <w:tcPr>
-            <w:tcW w:w="1414" w:type="dxa"/>
-            <w:tcBorders>
-              <w:top w:val="single" w:sz="4" w:space="0" w:color="auto"/>
-              <w:left w:val="single" w:sz="4" w:space="0" w:color="auto"/>
-              <w:bottom w:val="single" w:sz="4" w:space="0" w:color="auto"/>
-              <w:right w:val="single" w:sz="4" w:space="0" w:color="auto"/>
-            </w:tcBorders>
-            <w:shd w:val="clear" w:color="auto" w:fill="auto"/>
-          </w:tcPr>
-          <w:p>
-            <w:pPr>
-              <w:pStyle w:val="Contenudetableau"/>
-              <w:jc w:val="center"/>
-              <w:rPr>
-                <w:rFonts w:ascii="Times New Roman" w:hAnsi="Times New Roman" w:cs="Times New Roman"/>
-                <w:szCs w:val="22"/>
-                <w:lang w:val="fr-FR"/>
-              </w:rPr>
-            </w:pPr>
-            <w:r>
-              <w:rPr>
-                <w:rFonts w:ascii="Times New Roman" w:hAnsi="Times New Roman" w:cs="Times New Roman"/>
-                <w:szCs w:val="22"/>
-                <w:lang w:val="fr-FR"/>
-              </w:rPr>
-              <w:t>25/10/2020</w:t>
-            </w:r>
-          </w:p>
-        </w:tc>
-        <w:tc>
-          <w:tcPr>
-            <w:tcW w:w="5389" w:type="dxa"/>
-            <w:tcBorders>
-              <w:top w:val="single" w:sz="4" w:space="0" w:color="auto"/>
-              <w:left w:val="single" w:sz="4" w:space="0" w:color="auto"/>
-              <w:bottom w:val="single" w:sz="4" w:space="0" w:color="auto"/>
-              <w:right w:val="single" w:sz="4" w:space="0" w:color="auto"/>
-            </w:tcBorders>
-            <w:shd w:val="clear" w:color="auto" w:fill="auto"/>
-          </w:tcPr>
-          <w:p>
-            <w:pPr>
-              <w:pStyle w:val="Contenudetableau"/>
-              <w:rPr>
-                <w:rFonts w:ascii="Times New Roman" w:hAnsi="Times New Roman" w:cs="Times New Roman"/>
-                <w:szCs w:val="22"/>
-                <w:lang w:val="fr-FR"/>
-              </w:rPr>
-            </w:pPr>
-            <w:r>
-              <w:rPr>
-                <w:rFonts w:ascii="Times New Roman" w:hAnsi="Times New Roman" w:cs="Times New Roman"/>
-                <w:szCs w:val="22"/>
-                <w:lang w:val="fr-FR"/>
-              </w:rPr>
-              <w:t>Ajout des 3 premiers chapitres</w:t>
-            </w:r>
-          </w:p>
-        </w:tc>
-        <w:tc>
-          <w:tcPr>
-            <w:tcW w:w="1553" w:type="dxa"/>
-            <w:tcBorders>
-              <w:top w:val="single" w:sz="4" w:space="0" w:color="auto"/>
-              <w:left w:val="single" w:sz="4" w:space="0" w:color="auto"/>
-              <w:bottom w:val="single" w:sz="4" w:space="0" w:color="auto"/>
-              <w:right w:val="single" w:sz="4" w:space="0" w:color="auto"/>
-            </w:tcBorders>
-            <w:shd w:val="clear" w:color="auto" w:fill="auto"/>
-          </w:tcPr>
-          <w:p>
-            <w:pPr>
-              <w:pStyle w:val="Contenudetableau"/>
-              <w:jc w:val="center"/>
-              <w:rPr>
-                <w:rFonts w:ascii="Times New Roman" w:hAnsi="Times New Roman" w:cs="Times New Roman"/>
-                <w:szCs w:val="22"/>
-                <w:lang w:val="fr-FR"/>
-              </w:rPr>
-            </w:pPr>
-            <w:r>
-              <w:rPr>
-                <w:rFonts w:ascii="Times New Roman" w:hAnsi="Times New Roman" w:cs="Times New Roman"/>
-                <w:szCs w:val="22"/>
-                <w:lang w:val="fr-FR"/>
-              </w:rPr>
-              <w:t>0.1.1</w:t>
             </w:r>
           </w:p>
         </w:tc>
@@ -5240,25 +4984,7 @@
           <w:szCs w:val="22"/>
           <w:lang w:val="fr-FR"/>
         </w:rPr>
-        <w:t>(</w:t>
-      </w:r>
-      <w:proofErr w:type="spellStart"/>
-      <w:r>
-        <w:rPr>
-          <w:rFonts w:ascii="Times New Roman" w:hAnsi="Times New Roman" w:cs="Times New Roman"/>
-          <w:szCs w:val="22"/>
-          <w:lang w:val="fr-FR"/>
-        </w:rPr>
-        <w:t>wording</w:t>
-      </w:r>
-      <w:proofErr w:type="spellEnd"/>
-      <w:r>
-        <w:rPr>
-          <w:rFonts w:ascii="Times New Roman" w:hAnsi="Times New Roman" w:cs="Times New Roman"/>
-          <w:szCs w:val="22"/>
-          <w:lang w:val="fr-FR"/>
-        </w:rPr>
-        <w:t>) et facile d’utilisation.</w:t>
+        <w:t>(wording) et facile d’utilisation.</w:t>
       </w:r>
     </w:p>
     <w:p>
@@ -7590,21 +7316,12 @@
           <w:lang w:val="fr-FR"/>
         </w:rPr>
       </w:pPr>
-      <w:proofErr w:type="spellStart"/>
-      <w:r>
-        <w:rPr>
-          <w:rFonts w:ascii="Times New Roman" w:hAnsi="Times New Roman" w:cs="Times New Roman"/>
-          <w:lang w:val="fr-FR"/>
-        </w:rPr>
-        <w:t>Pré-Conditions</w:t>
-      </w:r>
-      <w:proofErr w:type="spellEnd"/>
-      <w:r>
-        <w:rPr>
-          <w:rFonts w:ascii="Times New Roman" w:hAnsi="Times New Roman" w:cs="Times New Roman"/>
-          <w:lang w:val="fr-FR"/>
-        </w:rPr>
-        <w:t> : L’utilisateur n’est pas obligatoirement authentifié.</w:t>
+      <w:r>
+        <w:rPr>
+          <w:rFonts w:ascii="Times New Roman" w:hAnsi="Times New Roman" w:cs="Times New Roman"/>
+          <w:lang w:val="fr-FR"/>
+        </w:rPr>
+        <w:t>Pré-Conditions : L’utilisateur n’est pas obligatoirement authentifié.</w:t>
       </w:r>
     </w:p>
     <w:p>
@@ -8058,9 +7775,8 @@
           <w:u w:val="single"/>
           <w:lang w:val="fr-FR"/>
         </w:rPr>
-        <w:t xml:space="preserve">La fin et les </w:t>
-      </w:r>
-      <w:proofErr w:type="spellStart"/>
+        <w:t>La fin et les post-conditions</w:t>
+      </w:r>
       <w:r>
         <w:rPr>
           <w:rFonts w:ascii="Times New Roman" w:hAnsi="Times New Roman" w:cs="Times New Roman"/>
@@ -8068,19 +7784,6 @@
           <w:bCs/>
           <w:sz w:val="24"/>
           <w:highlight w:val="darkGray"/>
-          <w:u w:val="single"/>
-          <w:lang w:val="fr-FR"/>
-        </w:rPr>
-        <w:t>post-conditions</w:t>
-      </w:r>
-      <w:proofErr w:type="spellEnd"/>
-      <w:r>
-        <w:rPr>
-          <w:rFonts w:ascii="Times New Roman" w:hAnsi="Times New Roman" w:cs="Times New Roman"/>
-          <w:b/>
-          <w:bCs/>
-          <w:sz w:val="24"/>
-          <w:highlight w:val="darkGray"/>
           <w:lang w:val="fr-FR"/>
         </w:rPr>
         <w:t> :</w:t>
@@ -8108,21 +7811,12 @@
           <w:lang w:val="fr-FR"/>
         </w:rPr>
       </w:pPr>
-      <w:proofErr w:type="spellStart"/>
-      <w:r>
-        <w:rPr>
-          <w:rFonts w:ascii="Times New Roman" w:hAnsi="Times New Roman" w:cs="Times New Roman"/>
-          <w:lang w:val="fr-FR"/>
-        </w:rPr>
-        <w:t>Post-condition</w:t>
-      </w:r>
-      <w:proofErr w:type="spellEnd"/>
-      <w:r>
-        <w:rPr>
-          <w:rFonts w:ascii="Times New Roman" w:hAnsi="Times New Roman" w:cs="Times New Roman"/>
-          <w:lang w:val="fr-FR"/>
-        </w:rPr>
-        <w:t> : Scénario nominal : les éléments de la commande ont été enregistrés en base de données.</w:t>
+      <w:r>
+        <w:rPr>
+          <w:rFonts w:ascii="Times New Roman" w:hAnsi="Times New Roman" w:cs="Times New Roman"/>
+          <w:lang w:val="fr-FR"/>
+        </w:rPr>
+        <w:t>Post-condition : Scénario nominal : les éléments de la commande ont été enregistrés en base de données.</w:t>
       </w:r>
     </w:p>
     <w:p>
@@ -8532,23 +8226,13 @@
           <w:lang w:val="fr-FR"/>
         </w:rPr>
       </w:pPr>
-      <w:proofErr w:type="spellStart"/>
-      <w:r>
-        <w:rPr>
-          <w:rFonts w:ascii="Times New Roman" w:hAnsi="Times New Roman" w:cs="Times New Roman"/>
-          <w:szCs w:val="22"/>
-          <w:lang w:val="fr-FR"/>
-        </w:rPr>
-        <w:t>Pré-Conditions</w:t>
-      </w:r>
-      <w:proofErr w:type="spellEnd"/>
-      <w:r>
-        <w:rPr>
-          <w:rFonts w:ascii="Times New Roman" w:hAnsi="Times New Roman" w:cs="Times New Roman"/>
-          <w:szCs w:val="22"/>
-          <w:lang w:val="fr-FR"/>
-        </w:rPr>
-        <w:t> : L’utilisateur n’est pas obligatoirement authentifié.</w:t>
+      <w:r>
+        <w:rPr>
+          <w:rFonts w:ascii="Times New Roman" w:hAnsi="Times New Roman" w:cs="Times New Roman"/>
+          <w:szCs w:val="22"/>
+          <w:lang w:val="fr-FR"/>
+        </w:rPr>
+        <w:t>Pré-Conditions : L’utilisateur n’est pas obligatoirement authentifié.</w:t>
       </w:r>
     </w:p>
     <w:p>
@@ -8849,9 +8533,8 @@
           <w:u w:val="single"/>
           <w:lang w:val="fr-FR"/>
         </w:rPr>
-        <w:t xml:space="preserve">La fin et les </w:t>
-      </w:r>
-      <w:proofErr w:type="spellStart"/>
+        <w:t>La fin et les post-conditions</w:t>
+      </w:r>
       <w:r>
         <w:rPr>
           <w:rFonts w:ascii="Times New Roman" w:hAnsi="Times New Roman" w:cs="Times New Roman"/>
@@ -8859,19 +8542,6 @@
           <w:bCs/>
           <w:sz w:val="24"/>
           <w:highlight w:val="darkGray"/>
-          <w:u w:val="single"/>
-          <w:lang w:val="fr-FR"/>
-        </w:rPr>
-        <w:t>post-conditions</w:t>
-      </w:r>
-      <w:proofErr w:type="spellEnd"/>
-      <w:r>
-        <w:rPr>
-          <w:rFonts w:ascii="Times New Roman" w:hAnsi="Times New Roman" w:cs="Times New Roman"/>
-          <w:b/>
-          <w:bCs/>
-          <w:sz w:val="24"/>
-          <w:highlight w:val="darkGray"/>
           <w:lang w:val="fr-FR"/>
         </w:rPr>
         <w:t> :</w:t>
@@ -8902,23 +8572,13 @@
           <w:lang w:val="fr-FR"/>
         </w:rPr>
       </w:pPr>
-      <w:proofErr w:type="spellStart"/>
-      <w:r>
-        <w:rPr>
-          <w:rFonts w:ascii="Times New Roman" w:hAnsi="Times New Roman" w:cs="Times New Roman"/>
-          <w:szCs w:val="22"/>
-          <w:lang w:val="fr-FR"/>
-        </w:rPr>
-        <w:t>Post-condition</w:t>
-      </w:r>
-      <w:proofErr w:type="spellEnd"/>
-      <w:r>
-        <w:rPr>
-          <w:rFonts w:ascii="Times New Roman" w:hAnsi="Times New Roman" w:cs="Times New Roman"/>
-          <w:szCs w:val="22"/>
-          <w:lang w:val="fr-FR"/>
-        </w:rPr>
-        <w:t> : Aucun</w:t>
+      <w:r>
+        <w:rPr>
+          <w:rFonts w:ascii="Times New Roman" w:hAnsi="Times New Roman" w:cs="Times New Roman"/>
+          <w:szCs w:val="22"/>
+          <w:lang w:val="fr-FR"/>
+        </w:rPr>
+        <w:t>Post-condition : Aucun</w:t>
       </w:r>
     </w:p>
     <w:p>
@@ -9341,23 +9001,13 @@
           <w:lang w:val="fr-FR"/>
         </w:rPr>
       </w:pPr>
-      <w:proofErr w:type="spellStart"/>
-      <w:r>
-        <w:rPr>
-          <w:rFonts w:ascii="Times New Roman" w:hAnsi="Times New Roman" w:cs="Times New Roman"/>
-          <w:szCs w:val="22"/>
-          <w:lang w:val="fr-FR"/>
-        </w:rPr>
-        <w:t>Pré-Conditions</w:t>
-      </w:r>
-      <w:proofErr w:type="spellEnd"/>
-      <w:r>
-        <w:rPr>
-          <w:rFonts w:ascii="Times New Roman" w:hAnsi="Times New Roman" w:cs="Times New Roman"/>
-          <w:szCs w:val="22"/>
-          <w:lang w:val="fr-FR"/>
-        </w:rPr>
-        <w:t> : L’utilisateur doit être authentifié.</w:t>
+      <w:r>
+        <w:rPr>
+          <w:rFonts w:ascii="Times New Roman" w:hAnsi="Times New Roman" w:cs="Times New Roman"/>
+          <w:szCs w:val="22"/>
+          <w:lang w:val="fr-FR"/>
+        </w:rPr>
+        <w:t>Pré-Conditions : L’utilisateur doit être authentifié.</w:t>
       </w:r>
     </w:p>
     <w:p>
@@ -9775,9 +9425,8 @@
           <w:u w:val="single"/>
           <w:lang w:val="fr-FR"/>
         </w:rPr>
-        <w:t xml:space="preserve">La fin et les </w:t>
-      </w:r>
-      <w:proofErr w:type="spellStart"/>
+        <w:t>La fin et les post-conditions</w:t>
+      </w:r>
       <w:r>
         <w:rPr>
           <w:rFonts w:ascii="Times New Roman" w:hAnsi="Times New Roman" w:cs="Times New Roman"/>
@@ -9785,19 +9434,6 @@
           <w:bCs/>
           <w:sz w:val="24"/>
           <w:highlight w:val="darkGray"/>
-          <w:u w:val="single"/>
-          <w:lang w:val="fr-FR"/>
-        </w:rPr>
-        <w:t>post-conditions</w:t>
-      </w:r>
-      <w:proofErr w:type="spellEnd"/>
-      <w:r>
-        <w:rPr>
-          <w:rFonts w:ascii="Times New Roman" w:hAnsi="Times New Roman" w:cs="Times New Roman"/>
-          <w:b/>
-          <w:bCs/>
-          <w:sz w:val="24"/>
-          <w:highlight w:val="darkGray"/>
           <w:lang w:val="fr-FR"/>
         </w:rPr>
         <w:t> :</w:t>
@@ -9828,23 +9464,13 @@
           <w:lang w:val="fr-FR"/>
         </w:rPr>
       </w:pPr>
-      <w:proofErr w:type="spellStart"/>
-      <w:r>
-        <w:rPr>
-          <w:rFonts w:ascii="Times New Roman" w:hAnsi="Times New Roman" w:cs="Times New Roman"/>
-          <w:szCs w:val="22"/>
-          <w:lang w:val="fr-FR"/>
-        </w:rPr>
-        <w:t>Post-condition</w:t>
-      </w:r>
-      <w:proofErr w:type="spellEnd"/>
-      <w:r>
-        <w:rPr>
-          <w:rFonts w:ascii="Times New Roman" w:hAnsi="Times New Roman" w:cs="Times New Roman"/>
-          <w:szCs w:val="22"/>
-          <w:lang w:val="fr-FR"/>
-        </w:rPr>
-        <w:t> : Scénario nominal : les éléments de la commande ont été enregistrés en base de données.</w:t>
+      <w:r>
+        <w:rPr>
+          <w:rFonts w:ascii="Times New Roman" w:hAnsi="Times New Roman" w:cs="Times New Roman"/>
+          <w:szCs w:val="22"/>
+          <w:lang w:val="fr-FR"/>
+        </w:rPr>
+        <w:t>Post-condition : Scénario nominal : les éléments de la commande ont été enregistrés en base de données.</w:t>
       </w:r>
     </w:p>
     <w:p>
@@ -10418,23 +10044,13 @@
           <w:lang w:val="fr-FR"/>
         </w:rPr>
       </w:pPr>
-      <w:proofErr w:type="spellStart"/>
-      <w:r>
-        <w:rPr>
-          <w:rFonts w:ascii="Times New Roman" w:hAnsi="Times New Roman" w:cs="Times New Roman"/>
-          <w:szCs w:val="22"/>
-          <w:lang w:val="fr-FR"/>
-        </w:rPr>
-        <w:t>Pré-Conditions</w:t>
-      </w:r>
-      <w:proofErr w:type="spellEnd"/>
-      <w:r>
-        <w:rPr>
-          <w:rFonts w:ascii="Times New Roman" w:hAnsi="Times New Roman" w:cs="Times New Roman"/>
-          <w:szCs w:val="22"/>
-          <w:lang w:val="fr-FR"/>
-        </w:rPr>
-        <w:t> : L’utilisateur doit être authentifié.</w:t>
+      <w:r>
+        <w:rPr>
+          <w:rFonts w:ascii="Times New Roman" w:hAnsi="Times New Roman" w:cs="Times New Roman"/>
+          <w:szCs w:val="22"/>
+          <w:lang w:val="fr-FR"/>
+        </w:rPr>
+        <w:t>Pré-Conditions : L’utilisateur doit être authentifié.</w:t>
       </w:r>
     </w:p>
     <w:p>
@@ -11068,9 +10684,8 @@
           <w:u w:val="single"/>
           <w:lang w:val="fr-FR"/>
         </w:rPr>
-        <w:t xml:space="preserve">La fin et les </w:t>
-      </w:r>
-      <w:proofErr w:type="spellStart"/>
+        <w:t>La fin et les post-conditions</w:t>
+      </w:r>
       <w:r>
         <w:rPr>
           <w:rFonts w:ascii="Times New Roman" w:hAnsi="Times New Roman" w:cs="Times New Roman"/>
@@ -11078,56 +10693,72 @@
           <w:bCs/>
           <w:szCs w:val="22"/>
           <w:highlight w:val="darkGray"/>
-          <w:u w:val="single"/>
-          <w:lang w:val="fr-FR"/>
-        </w:rPr>
-        <w:t>post-conditions</w:t>
-      </w:r>
-      <w:proofErr w:type="spellEnd"/>
-      <w:r>
+          <w:lang w:val="fr-FR"/>
+        </w:rPr>
+        <w:t> :</w:t>
+      </w:r>
+    </w:p>
+    <w:p>
+      <w:pPr>
+        <w:rPr>
+          <w:rFonts w:ascii="Times New Roman" w:hAnsi="Times New Roman" w:cs="Times New Roman"/>
+          <w:szCs w:val="22"/>
+          <w:lang w:val="fr-FR"/>
+        </w:rPr>
+      </w:pPr>
+      <w:r>
+        <w:rPr>
+          <w:rFonts w:ascii="Times New Roman" w:hAnsi="Times New Roman" w:cs="Times New Roman"/>
+          <w:szCs w:val="22"/>
+          <w:lang w:val="fr-FR"/>
+        </w:rPr>
+        <w:t>Fin : Scénario nominal aux étapes 1, 3, 4, 5 sur décision de l’utilisateur.</w:t>
+      </w:r>
+    </w:p>
+    <w:p>
+      <w:pPr>
+        <w:rPr>
+          <w:rFonts w:ascii="Times New Roman" w:hAnsi="Times New Roman" w:cs="Times New Roman"/>
+          <w:szCs w:val="22"/>
+          <w:lang w:val="fr-FR"/>
+        </w:rPr>
+      </w:pPr>
+      <w:r>
+        <w:rPr>
+          <w:rFonts w:ascii="Times New Roman" w:hAnsi="Times New Roman" w:cs="Times New Roman"/>
+          <w:szCs w:val="22"/>
+          <w:lang w:val="fr-FR"/>
+        </w:rPr>
+        <w:t xml:space="preserve">         Scénario d’exception aux étape 7.1 et 7.2 sur décision du système bancaire</w:t>
+      </w:r>
+    </w:p>
+    <w:p>
+      <w:pPr>
         <w:rPr>
           <w:rFonts w:ascii="Times New Roman" w:hAnsi="Times New Roman" w:cs="Times New Roman"/>
           <w:b/>
           <w:bCs/>
           <w:szCs w:val="22"/>
           <w:highlight w:val="darkGray"/>
-          <w:lang w:val="fr-FR"/>
-        </w:rPr>
-        <w:t> :</w:t>
-      </w:r>
-    </w:p>
-    <w:p>
-      <w:pPr>
-        <w:rPr>
-          <w:rFonts w:ascii="Times New Roman" w:hAnsi="Times New Roman" w:cs="Times New Roman"/>
-          <w:szCs w:val="22"/>
-          <w:lang w:val="fr-FR"/>
-        </w:rPr>
-      </w:pPr>
-      <w:r>
-        <w:rPr>
-          <w:rFonts w:ascii="Times New Roman" w:hAnsi="Times New Roman" w:cs="Times New Roman"/>
-          <w:szCs w:val="22"/>
-          <w:lang w:val="fr-FR"/>
-        </w:rPr>
-        <w:t>Fin : Scénario nominal aux étapes 1, 3, 4, 5 sur décision de l’utilisateur.</w:t>
-      </w:r>
-    </w:p>
-    <w:p>
-      <w:pPr>
-        <w:rPr>
-          <w:rFonts w:ascii="Times New Roman" w:hAnsi="Times New Roman" w:cs="Times New Roman"/>
-          <w:szCs w:val="22"/>
-          <w:lang w:val="fr-FR"/>
-        </w:rPr>
-      </w:pPr>
-      <w:r>
-        <w:rPr>
-          <w:rFonts w:ascii="Times New Roman" w:hAnsi="Times New Roman" w:cs="Times New Roman"/>
-          <w:szCs w:val="22"/>
-          <w:lang w:val="fr-FR"/>
-        </w:rPr>
-        <w:t xml:space="preserve">         Scénario d’exception aux étape 7.1 et 7.2 sur décision du système bancaire</w:t>
+          <w:u w:val="single"/>
+          <w:lang w:val="fr-FR"/>
+        </w:rPr>
+      </w:pPr>
+      <w:r>
+        <w:rPr>
+          <w:rFonts w:ascii="Times New Roman" w:hAnsi="Times New Roman" w:cs="Times New Roman"/>
+          <w:szCs w:val="22"/>
+          <w:lang w:val="fr-FR"/>
+        </w:rPr>
+        <w:t xml:space="preserve">Post-condition : </w:t>
+      </w:r>
+      <w:r>
+        <w:rPr>
+          <w:rFonts w:ascii="Times New Roman" w:eastAsia="Times New Roman" w:hAnsi="Times New Roman" w:cs="Times New Roman"/>
+          <w:szCs w:val="22"/>
+          <w:lang w:val="fr-FR" w:eastAsia="fr-FR"/>
+        </w:rPr>
+        <w:t>Scénario nominal, l’achat et son règlement ont été enregistrés en base de données.</w:t>
       </w:r>
     </w:p>
     <w:p>
@@ -11137,78 +10768,39 @@
           <w:b/>
           <w:bCs/>
           <w:szCs w:val="22"/>
+          <w:u w:val="single"/>
+          <w:lang w:val="fr-FR"/>
+        </w:rPr>
+      </w:pPr>
+      <w:r>
+        <w:rPr>
+          <w:rFonts w:ascii="Times New Roman" w:hAnsi="Times New Roman" w:cs="Times New Roman"/>
+          <w:b/>
+          <w:bCs/>
+          <w:szCs w:val="22"/>
           <w:highlight w:val="darkGray"/>
           <w:u w:val="single"/>
           <w:lang w:val="fr-FR"/>
         </w:rPr>
-      </w:pPr>
-      <w:proofErr w:type="spellStart"/>
-      <w:r>
-        <w:rPr>
-          <w:rFonts w:ascii="Times New Roman" w:hAnsi="Times New Roman" w:cs="Times New Roman"/>
-          <w:szCs w:val="22"/>
-          <w:lang w:val="fr-FR"/>
-        </w:rPr>
-        <w:t>Post-condition</w:t>
-      </w:r>
-      <w:proofErr w:type="spellEnd"/>
-      <w:r>
-        <w:rPr>
-          <w:rFonts w:ascii="Times New Roman" w:hAnsi="Times New Roman" w:cs="Times New Roman"/>
-          <w:szCs w:val="22"/>
-          <w:lang w:val="fr-FR"/>
-        </w:rPr>
-        <w:t xml:space="preserve"> : </w:t>
-      </w:r>
-      <w:r>
-        <w:rPr>
-          <w:rFonts w:ascii="Times New Roman" w:eastAsia="Times New Roman" w:hAnsi="Times New Roman" w:cs="Times New Roman"/>
-          <w:szCs w:val="22"/>
-          <w:lang w:val="fr-FR" w:eastAsia="fr-FR"/>
-        </w:rPr>
-        <w:t>Scénario nominal, l’achat et son règlement ont été enregistrés en base de données.</w:t>
-      </w:r>
-    </w:p>
-    <w:p>
-      <w:pPr>
+        <w:t>Les compléments</w:t>
+      </w:r>
+      <w:r>
         <w:rPr>
           <w:rFonts w:ascii="Times New Roman" w:hAnsi="Times New Roman" w:cs="Times New Roman"/>
           <w:b/>
           <w:bCs/>
           <w:szCs w:val="22"/>
-          <w:u w:val="single"/>
-          <w:lang w:val="fr-FR"/>
-        </w:rPr>
-      </w:pPr>
+          <w:highlight w:val="darkGray"/>
+          <w:lang w:val="fr-FR"/>
+        </w:rPr>
+        <w:t> :</w:t>
+      </w:r>
       <w:r>
         <w:rPr>
           <w:rFonts w:ascii="Times New Roman" w:hAnsi="Times New Roman" w:cs="Times New Roman"/>
           <w:b/>
           <w:bCs/>
           <w:szCs w:val="22"/>
-          <w:highlight w:val="darkGray"/>
-          <w:u w:val="single"/>
-          <w:lang w:val="fr-FR"/>
-        </w:rPr>
-        <w:t>Les compléments</w:t>
-      </w:r>
-      <w:r>
-        <w:rPr>
-          <w:rFonts w:ascii="Times New Roman" w:hAnsi="Times New Roman" w:cs="Times New Roman"/>
-          <w:b/>
-          <w:bCs/>
-          <w:szCs w:val="22"/>
-          <w:highlight w:val="darkGray"/>
-          <w:lang w:val="fr-FR"/>
-        </w:rPr>
-        <w:t> :</w:t>
-      </w:r>
-      <w:r>
-        <w:rPr>
-          <w:rFonts w:ascii="Times New Roman" w:hAnsi="Times New Roman" w:cs="Times New Roman"/>
-          <w:b/>
-          <w:bCs/>
-          <w:szCs w:val="22"/>
           <w:u w:val="single"/>
           <w:lang w:val="fr-FR"/>
         </w:rPr>
@@ -11299,25 +10891,7 @@
           <w:szCs w:val="22"/>
           <w:lang w:val="fr-FR"/>
         </w:rPr>
-        <w:t> : Doit-on proposer au client de payer à partir de site de paiement (</w:t>
-      </w:r>
-      <w:proofErr w:type="spellStart"/>
-      <w:r>
-        <w:rPr>
-          <w:rFonts w:ascii="Times New Roman" w:hAnsi="Times New Roman" w:cs="Times New Roman"/>
-          <w:szCs w:val="22"/>
-          <w:lang w:val="fr-FR"/>
-        </w:rPr>
-        <w:t>paypal</w:t>
-      </w:r>
-      <w:proofErr w:type="spellEnd"/>
-      <w:r>
-        <w:rPr>
-          <w:rFonts w:ascii="Times New Roman" w:hAnsi="Times New Roman" w:cs="Times New Roman"/>
-          <w:szCs w:val="22"/>
-          <w:lang w:val="fr-FR"/>
-        </w:rPr>
-        <w:t>…)</w:t>
+        <w:t> : Doit-on proposer au client de payer à partir de site de paiement (paypal…)</w:t>
       </w:r>
     </w:p>
     <w:p>
@@ -11590,23 +11164,13 @@
           <w:lang w:val="fr-FR"/>
         </w:rPr>
       </w:pPr>
-      <w:proofErr w:type="spellStart"/>
-      <w:r>
-        <w:rPr>
-          <w:rFonts w:ascii="Times New Roman" w:hAnsi="Times New Roman" w:cs="Times New Roman"/>
-          <w:szCs w:val="22"/>
-          <w:lang w:val="fr-FR"/>
-        </w:rPr>
-        <w:t>Pré-Conditions</w:t>
-      </w:r>
-      <w:proofErr w:type="spellEnd"/>
-      <w:r>
-        <w:rPr>
-          <w:rFonts w:ascii="Times New Roman" w:hAnsi="Times New Roman" w:cs="Times New Roman"/>
-          <w:szCs w:val="22"/>
-          <w:lang w:val="fr-FR"/>
-        </w:rPr>
-        <w:t> : L’utilisateur est obligatoirement authentifié.</w:t>
+      <w:r>
+        <w:rPr>
+          <w:rFonts w:ascii="Times New Roman" w:hAnsi="Times New Roman" w:cs="Times New Roman"/>
+          <w:szCs w:val="22"/>
+          <w:lang w:val="fr-FR"/>
+        </w:rPr>
+        <w:t>Pré-Conditions : L’utilisateur est obligatoirement authentifié.</w:t>
       </w:r>
     </w:p>
     <w:p>
@@ -11810,21 +11374,7 @@
         <w:rPr>
           <w:rFonts w:ascii="Times New Roman" w:hAnsi="Times New Roman"/>
         </w:rPr>
-        <w:t xml:space="preserve">L’utilisateur indique quand la pizza est prête en cliquant sur le bouton « pizza terminer » </w:t>
-      </w:r>
-      <w:proofErr w:type="gramStart"/>
-      <w:r>
-        <w:rPr>
-          <w:rFonts w:ascii="Times New Roman" w:hAnsi="Times New Roman"/>
-        </w:rPr>
-        <w:t>situé</w:t>
-      </w:r>
-      <w:proofErr w:type="gramEnd"/>
-      <w:r>
-        <w:rPr>
-          <w:rFonts w:ascii="Times New Roman" w:hAnsi="Times New Roman"/>
-        </w:rPr>
-        <w:t xml:space="preserve"> au bout de la ligne de la pizza à préparer.</w:t>
+        <w:t>L’utilisateur indique quand la pizza est prête en cliquant sur le bouton « pizza terminer » situé au bout de la ligne de la pizza à préparer.</w:t>
       </w:r>
     </w:p>
     <w:p>
@@ -11958,9 +11508,8 @@
           <w:u w:val="single"/>
           <w:lang w:val="fr-FR"/>
         </w:rPr>
-        <w:t xml:space="preserve">La fin et les </w:t>
-      </w:r>
-      <w:proofErr w:type="spellStart"/>
+        <w:t>La fin et les post-conditions</w:t>
+      </w:r>
       <w:r>
         <w:rPr>
           <w:rFonts w:ascii="Times New Roman" w:hAnsi="Times New Roman" w:cs="Times New Roman"/>
@@ -11968,19 +11517,6 @@
           <w:bCs/>
           <w:sz w:val="24"/>
           <w:highlight w:val="darkGray"/>
-          <w:u w:val="single"/>
-          <w:lang w:val="fr-FR"/>
-        </w:rPr>
-        <w:t>post-conditions</w:t>
-      </w:r>
-      <w:proofErr w:type="spellEnd"/>
-      <w:r>
-        <w:rPr>
-          <w:rFonts w:ascii="Times New Roman" w:hAnsi="Times New Roman" w:cs="Times New Roman"/>
-          <w:b/>
-          <w:bCs/>
-          <w:sz w:val="24"/>
-          <w:highlight w:val="darkGray"/>
           <w:lang w:val="fr-FR"/>
         </w:rPr>
         <w:t> :</w:t>
@@ -12011,23 +11547,13 @@
           <w:lang w:val="fr-FR"/>
         </w:rPr>
       </w:pPr>
-      <w:proofErr w:type="spellStart"/>
-      <w:r>
-        <w:rPr>
-          <w:rFonts w:ascii="Times New Roman" w:hAnsi="Times New Roman" w:cs="Times New Roman"/>
-          <w:szCs w:val="22"/>
-          <w:lang w:val="fr-FR"/>
-        </w:rPr>
-        <w:t>Post-condition</w:t>
-      </w:r>
-      <w:proofErr w:type="spellEnd"/>
-      <w:r>
-        <w:rPr>
-          <w:rFonts w:ascii="Times New Roman" w:hAnsi="Times New Roman" w:cs="Times New Roman"/>
-          <w:szCs w:val="22"/>
-          <w:lang w:val="fr-FR"/>
-        </w:rPr>
-        <w:t> : Scénario nominal : les pizzas sont ajoutées dans la liste des pizzas à livrer.</w:t>
+      <w:r>
+        <w:rPr>
+          <w:rFonts w:ascii="Times New Roman" w:hAnsi="Times New Roman" w:cs="Times New Roman"/>
+          <w:szCs w:val="22"/>
+          <w:lang w:val="fr-FR"/>
+        </w:rPr>
+        <w:t>Post-condition : Scénario nominal : les pizzas sont ajoutées dans la liste des pizzas à livrer.</w:t>
       </w:r>
     </w:p>
     <w:p>
@@ -12817,25 +12343,7 @@
           <w:szCs w:val="22"/>
           <w:lang w:val="fr-FR"/>
         </w:rPr>
-        <w:t xml:space="preserve">public, </w:t>
-      </w:r>
-      <w:proofErr w:type="spellStart"/>
-      <w:r>
-        <w:rPr>
-          <w:rFonts w:ascii="Times New Roman" w:hAnsi="Times New Roman" w:cs="Times New Roman"/>
-          <w:szCs w:val="22"/>
-          <w:lang w:val="fr-FR"/>
-        </w:rPr>
-        <w:t>private</w:t>
-      </w:r>
-      <w:proofErr w:type="spellEnd"/>
-      <w:r>
-        <w:rPr>
-          <w:rFonts w:ascii="Times New Roman" w:hAnsi="Times New Roman" w:cs="Times New Roman"/>
-          <w:szCs w:val="22"/>
-          <w:lang w:val="fr-FR"/>
-        </w:rPr>
-        <w:t>, etc…)</w:t>
+        <w:t>public, private, etc…)</w:t>
       </w:r>
     </w:p>
     <w:p>
@@ -12873,18 +12381,8 @@
           <w:szCs w:val="22"/>
           <w:lang w:val="fr-FR"/>
         </w:rPr>
-        <w:t xml:space="preserve">String, Integer, </w:t>
-      </w:r>
-      <w:proofErr w:type="spellStart"/>
-      <w:r>
-        <w:rPr>
-          <w:rFonts w:ascii="Times New Roman" w:hAnsi="Times New Roman" w:cs="Times New Roman"/>
-          <w:szCs w:val="22"/>
-          <w:lang w:val="fr-FR"/>
-        </w:rPr>
-        <w:t>boolean</w:t>
-      </w:r>
-      <w:proofErr w:type="spellEnd"/>
+        <w:t>String, Integer, boolean</w:t>
+      </w:r>
       <w:r>
         <w:rPr>
           <w:rFonts w:ascii="Times New Roman" w:hAnsi="Times New Roman" w:cs="Times New Roman"/>
@@ -12929,61 +12427,7 @@
           <w:szCs w:val="22"/>
           <w:lang w:val="fr-FR"/>
         </w:rPr>
-        <w:t xml:space="preserve">one to one, one to </w:t>
-      </w:r>
-      <w:proofErr w:type="spellStart"/>
-      <w:r>
-        <w:rPr>
-          <w:rFonts w:ascii="Times New Roman" w:hAnsi="Times New Roman" w:cs="Times New Roman"/>
-          <w:szCs w:val="22"/>
-          <w:lang w:val="fr-FR"/>
-        </w:rPr>
-        <w:t>many</w:t>
-      </w:r>
-      <w:proofErr w:type="spellEnd"/>
-      <w:r>
-        <w:rPr>
-          <w:rFonts w:ascii="Times New Roman" w:hAnsi="Times New Roman" w:cs="Times New Roman"/>
-          <w:szCs w:val="22"/>
-          <w:lang w:val="fr-FR"/>
-        </w:rPr>
-        <w:t xml:space="preserve">, </w:t>
-      </w:r>
-      <w:proofErr w:type="spellStart"/>
-      <w:r>
-        <w:rPr>
-          <w:rFonts w:ascii="Times New Roman" w:hAnsi="Times New Roman" w:cs="Times New Roman"/>
-          <w:szCs w:val="22"/>
-          <w:lang w:val="fr-FR"/>
-        </w:rPr>
-        <w:t>many</w:t>
-      </w:r>
-      <w:proofErr w:type="spellEnd"/>
-      <w:r>
-        <w:rPr>
-          <w:rFonts w:ascii="Times New Roman" w:hAnsi="Times New Roman" w:cs="Times New Roman"/>
-          <w:szCs w:val="22"/>
-          <w:lang w:val="fr-FR"/>
-        </w:rPr>
-        <w:t xml:space="preserve"> to </w:t>
-      </w:r>
-      <w:proofErr w:type="spellStart"/>
-      <w:r>
-        <w:rPr>
-          <w:rFonts w:ascii="Times New Roman" w:hAnsi="Times New Roman" w:cs="Times New Roman"/>
-          <w:szCs w:val="22"/>
-          <w:lang w:val="fr-FR"/>
-        </w:rPr>
-        <w:t>many</w:t>
-      </w:r>
-      <w:proofErr w:type="spellEnd"/>
-      <w:r>
-        <w:rPr>
-          <w:rFonts w:ascii="Times New Roman" w:hAnsi="Times New Roman" w:cs="Times New Roman"/>
-          <w:szCs w:val="22"/>
-          <w:lang w:val="fr-FR"/>
-        </w:rPr>
-        <w:t>, etc…)</w:t>
+        <w:t>one to one, one to many, many to many, etc…)</w:t>
       </w:r>
     </w:p>
     <w:p>
@@ -13874,25 +13318,7 @@
           <w:szCs w:val="22"/>
           <w:lang w:val="fr-FR"/>
         </w:rPr>
-        <w:t>table ‘</w:t>
-      </w:r>
-      <w:proofErr w:type="spellStart"/>
-      <w:r>
-        <w:rPr>
-          <w:rFonts w:ascii="Times New Roman" w:eastAsia="DejaVu Sans" w:hAnsi="Times New Roman" w:cs="Times New Roman"/>
-          <w:szCs w:val="22"/>
-          <w:lang w:val="fr-FR"/>
-        </w:rPr>
-        <w:t>CommandeEtatCommande</w:t>
-      </w:r>
-      <w:proofErr w:type="spellEnd"/>
-      <w:r>
-        <w:rPr>
-          <w:rFonts w:ascii="Times New Roman" w:eastAsia="DejaVu Sans" w:hAnsi="Times New Roman" w:cs="Times New Roman"/>
-          <w:szCs w:val="22"/>
-          <w:lang w:val="fr-FR"/>
-        </w:rPr>
-        <w:t>’ afin d</w:t>
+        <w:t>table ‘CommandeEtatCommande’ afin d</w:t>
       </w:r>
       <w:r>
         <w:rPr>
@@ -14357,23 +13783,7 @@
           <w:rFonts w:ascii="Times New Roman" w:hAnsi="Times New Roman" w:cs="Times New Roman"/>
           <w:lang w:val="fr-FR"/>
         </w:rPr>
-        <w:t>‘</w:t>
-      </w:r>
-      <w:proofErr w:type="spellStart"/>
-      <w:r>
-        <w:rPr>
-          <w:rFonts w:ascii="Times New Roman" w:hAnsi="Times New Roman" w:cs="Times New Roman"/>
-          <w:lang w:val="fr-FR"/>
-        </w:rPr>
-        <w:t>Categorie</w:t>
-      </w:r>
-      <w:proofErr w:type="spellEnd"/>
-      <w:r>
-        <w:rPr>
-          <w:rFonts w:ascii="Times New Roman" w:hAnsi="Times New Roman" w:cs="Times New Roman"/>
-          <w:lang w:val="fr-FR"/>
-        </w:rPr>
-        <w:t>’</w:t>
+        <w:t>‘Categorie’</w:t>
       </w:r>
       <w:r>
         <w:rPr>
@@ -14474,7 +13884,6 @@
         </w:rPr>
         <w:t>La table ‘</w:t>
       </w:r>
-      <w:proofErr w:type="spellStart"/>
       <w:r>
         <w:rPr>
           <w:rFonts w:ascii="Times New Roman" w:hAnsi="Times New Roman" w:cs="Times New Roman"/>
@@ -14503,7 +13912,6 @@
         </w:rPr>
         <w:t>Pizza</w:t>
       </w:r>
-      <w:proofErr w:type="spellEnd"/>
       <w:r>
         <w:rPr>
           <w:rFonts w:ascii="Times New Roman" w:hAnsi="Times New Roman" w:cs="Times New Roman"/>
@@ -17094,7 +16502,6 @@
         </w:rPr>
       </w:pPr>
       <w:bookmarkStart w:id="48" w:name="_Toc69148254"/>
-      <w:proofErr w:type="spellStart"/>
       <w:r>
         <w:rPr>
           <w:rFonts w:ascii="Times New Roman" w:eastAsia="DejaVu Sans" w:hAnsi="Times New Roman" w:cs="Times New Roman"/>
@@ -17105,7 +16512,6 @@
         <w:t>Réglement</w:t>
       </w:r>
       <w:bookmarkEnd w:id="48"/>
-      <w:proofErr w:type="spellEnd"/>
     </w:p>
     <w:p>
       <w:pPr>
@@ -18000,7 +17406,6 @@
               <w:szCs w:val="18"/>
             </w:rPr>
           </w:pPr>
-          <w:proofErr w:type="spellStart"/>
           <w:r>
             <w:rPr>
               <w:rFonts w:ascii="Open Sans Condensed Light" w:hAnsi="Open Sans Condensed Light"/>
@@ -18008,17 +17413,7 @@
               <w:sz w:val="18"/>
               <w:szCs w:val="18"/>
             </w:rPr>
-            <w:t>OpenClassroms</w:t>
-          </w:r>
-          <w:proofErr w:type="spellEnd"/>
-          <w:r>
-            <w:rPr>
-              <w:rFonts w:ascii="Open Sans Condensed Light" w:hAnsi="Open Sans Condensed Light"/>
-              <w:color w:val="363636"/>
-              <w:sz w:val="18"/>
-              <w:szCs w:val="18"/>
-            </w:rPr>
-            <w:t xml:space="preserve"> – 01.80.88.80.30 – </w:t>
+            <w:t xml:space="preserve">OpenClassroms – 01.80.88.80.30 – </w:t>
           </w:r>
           <w:hyperlink r:id="rId1" w:history="1">
             <w:r>
@@ -18075,27 +17470,7 @@
               <w:sz w:val="16"/>
               <w:szCs w:val="16"/>
             </w:rPr>
-            <w:t xml:space="preserve">S.A.R.L. au capital de 1 000,00 € </w:t>
-          </w:r>
-          <w:proofErr w:type="spellStart"/>
-          <w:r>
-            <w:rPr>
-              <w:rFonts w:ascii="Open Sans Condensed Light" w:hAnsi="Open Sans Condensed Light"/>
-              <w:color w:val="363636"/>
-              <w:sz w:val="16"/>
-              <w:szCs w:val="16"/>
-            </w:rPr>
-            <w:t>enregistrée</w:t>
-          </w:r>
-          <w:proofErr w:type="spellEnd"/>
-          <w:r>
-            <w:rPr>
-              <w:rFonts w:ascii="Open Sans Condensed Light" w:hAnsi="Open Sans Condensed Light"/>
-              <w:color w:val="363636"/>
-              <w:sz w:val="16"/>
-              <w:szCs w:val="16"/>
-            </w:rPr>
-            <w:t xml:space="preserve"> au RCS de </w:t>
+            <w:t xml:space="preserve">S.A.R.L. au capital de 1 000,00 € enregistrée au RCS de </w:t>
           </w:r>
           <w:r>
             <w:rPr>
@@ -18113,27 +17488,7 @@
               <w:sz w:val="16"/>
               <w:szCs w:val="16"/>
             </w:rPr>
-            <w:t xml:space="preserve"> – SIREN 999 999 999 – Code </w:t>
-          </w:r>
-          <w:proofErr w:type="gramStart"/>
-          <w:r>
-            <w:rPr>
-              <w:rFonts w:ascii="Open Sans Condensed Light" w:hAnsi="Open Sans Condensed Light"/>
-              <w:color w:val="363636"/>
-              <w:sz w:val="16"/>
-              <w:szCs w:val="16"/>
-            </w:rPr>
-            <w:t>APE :</w:t>
-          </w:r>
-          <w:proofErr w:type="gramEnd"/>
-          <w:r>
-            <w:rPr>
-              <w:rFonts w:ascii="Open Sans Condensed Light" w:hAnsi="Open Sans Condensed Light"/>
-              <w:color w:val="363636"/>
-              <w:sz w:val="16"/>
-              <w:szCs w:val="16"/>
-            </w:rPr>
-            <w:t xml:space="preserve"> 6202A</w:t>
+            <w:t xml:space="preserve"> – SIREN 999 999 999 – Code APE : 6202A</w:t>
           </w:r>
         </w:p>
       </w:tc>

</xml_diff>

<commit_message>
ajout des chapitres spring, thymeleaf et lombok dans le dossier d'exploitation + mise à jour des glossaires et tri par ordre alphabétique
</commit_message>
<xml_diff>
--- a/Projet OC Pizza - Dossier de conception fonctionnelle .docx
+++ b/Projet OC Pizza - Dossier de conception fonctionnelle .docx
@@ -366,7 +366,7 @@
         <w:rPr>
           <w:noProof/>
         </w:rPr>
-        <w:instrText xml:space="preserve"> PAGEREF _Toc69148208 \h </w:instrText>
+        <w:instrText xml:space="preserve"> PAGEREF _Toc70437593 \h </w:instrText>
       </w:r>
       <w:r>
         <w:rPr>
@@ -428,7 +428,7 @@
         <w:rPr>
           <w:noProof/>
         </w:rPr>
-        <w:instrText xml:space="preserve"> PAGEREF _Toc69148209 \h </w:instrText>
+        <w:instrText xml:space="preserve"> PAGEREF _Toc70437594 \h </w:instrText>
       </w:r>
       <w:r>
         <w:rPr>
@@ -489,7 +489,7 @@
         <w:rPr>
           <w:noProof/>
         </w:rPr>
-        <w:instrText xml:space="preserve"> PAGEREF _Toc69148210 \h </w:instrText>
+        <w:instrText xml:space="preserve"> PAGEREF _Toc70437595 \h </w:instrText>
       </w:r>
       <w:r>
         <w:rPr>
@@ -550,7 +550,7 @@
         <w:rPr>
           <w:noProof/>
         </w:rPr>
-        <w:instrText xml:space="preserve"> PAGEREF _Toc69148211 \h </w:instrText>
+        <w:instrText xml:space="preserve"> PAGEREF _Toc70437596 \h </w:instrText>
       </w:r>
       <w:r>
         <w:rPr>
@@ -613,7 +613,7 @@
         <w:rPr>
           <w:noProof/>
         </w:rPr>
-        <w:instrText xml:space="preserve"> PAGEREF _Toc69148212 \h </w:instrText>
+        <w:instrText xml:space="preserve"> PAGEREF _Toc70437597 \h </w:instrText>
       </w:r>
       <w:r>
         <w:rPr>
@@ -676,7 +676,7 @@
         <w:rPr>
           <w:noProof/>
         </w:rPr>
-        <w:instrText xml:space="preserve"> PAGEREF _Toc69148213 \h </w:instrText>
+        <w:instrText xml:space="preserve"> PAGEREF _Toc70437598 \h </w:instrText>
       </w:r>
       <w:r>
         <w:rPr>
@@ -693,7 +693,7 @@
         <w:rPr>
           <w:noProof/>
         </w:rPr>
-        <w:t>5</w:t>
+        <w:t>6</w:t>
       </w:r>
       <w:r>
         <w:rPr>
@@ -762,7 +762,7 @@
         <w:rPr>
           <w:noProof/>
         </w:rPr>
-        <w:instrText xml:space="preserve"> PAGEREF _Toc69148214 \h </w:instrText>
+        <w:instrText xml:space="preserve"> PAGEREF _Toc70437599 \h </w:instrText>
       </w:r>
       <w:r>
         <w:rPr>
@@ -823,7 +823,7 @@
         <w:rPr>
           <w:noProof/>
         </w:rPr>
-        <w:instrText xml:space="preserve"> PAGEREF _Toc69148215 \h </w:instrText>
+        <w:instrText xml:space="preserve"> PAGEREF _Toc70437600 \h </w:instrText>
       </w:r>
       <w:r>
         <w:rPr>
@@ -884,7 +884,7 @@
         <w:rPr>
           <w:noProof/>
         </w:rPr>
-        <w:instrText xml:space="preserve"> PAGEREF _Toc69148216 \h </w:instrText>
+        <w:instrText xml:space="preserve"> PAGEREF _Toc70437601 \h </w:instrText>
       </w:r>
       <w:r>
         <w:rPr>
@@ -945,7 +945,7 @@
         <w:rPr>
           <w:noProof/>
         </w:rPr>
-        <w:instrText xml:space="preserve"> PAGEREF _Toc69148217 \h </w:instrText>
+        <w:instrText xml:space="preserve"> PAGEREF _Toc70437602 \h </w:instrText>
       </w:r>
       <w:r>
         <w:rPr>
@@ -1006,7 +1006,7 @@
         <w:rPr>
           <w:noProof/>
         </w:rPr>
-        <w:instrText xml:space="preserve"> PAGEREF _Toc69148218 \h </w:instrText>
+        <w:instrText xml:space="preserve"> PAGEREF _Toc70437603 \h </w:instrText>
       </w:r>
       <w:r>
         <w:rPr>
@@ -1077,7 +1077,7 @@
         <w:rPr>
           <w:noProof/>
         </w:rPr>
-        <w:instrText xml:space="preserve"> PAGEREF _Toc69148219 \h </w:instrText>
+        <w:instrText xml:space="preserve"> PAGEREF _Toc70437604 \h </w:instrText>
       </w:r>
       <w:r>
         <w:rPr>
@@ -1148,7 +1148,7 @@
         <w:rPr>
           <w:noProof/>
         </w:rPr>
-        <w:instrText xml:space="preserve"> PAGEREF _Toc69148220 \h </w:instrText>
+        <w:instrText xml:space="preserve"> PAGEREF _Toc70437605 \h </w:instrText>
       </w:r>
       <w:r>
         <w:rPr>
@@ -1219,7 +1219,7 @@
         <w:rPr>
           <w:noProof/>
         </w:rPr>
-        <w:instrText xml:space="preserve"> PAGEREF _Toc69148221 \h </w:instrText>
+        <w:instrText xml:space="preserve"> PAGEREF _Toc70437606 \h </w:instrText>
       </w:r>
       <w:r>
         <w:rPr>
@@ -1280,7 +1280,7 @@
         <w:rPr>
           <w:noProof/>
         </w:rPr>
-        <w:instrText xml:space="preserve"> PAGEREF _Toc69148222 \h </w:instrText>
+        <w:instrText xml:space="preserve"> PAGEREF _Toc70437607 \h </w:instrText>
       </w:r>
       <w:r>
         <w:rPr>
@@ -1343,7 +1343,7 @@
         <w:rPr>
           <w:noProof/>
         </w:rPr>
-        <w:instrText xml:space="preserve"> PAGEREF _Toc69148223 \h </w:instrText>
+        <w:instrText xml:space="preserve"> PAGEREF _Toc70437608 \h </w:instrText>
       </w:r>
       <w:r>
         <w:rPr>
@@ -1406,7 +1406,7 @@
         <w:rPr>
           <w:noProof/>
         </w:rPr>
-        <w:instrText xml:space="preserve"> PAGEREF _Toc69148224 \h </w:instrText>
+        <w:instrText xml:space="preserve"> PAGEREF _Toc70437609 \h </w:instrText>
       </w:r>
       <w:r>
         <w:rPr>
@@ -1469,7 +1469,7 @@
         <w:rPr>
           <w:noProof/>
         </w:rPr>
-        <w:instrText xml:space="preserve"> PAGEREF _Toc69148225 \h </w:instrText>
+        <w:instrText xml:space="preserve"> PAGEREF _Toc70437610 \h </w:instrText>
       </w:r>
       <w:r>
         <w:rPr>
@@ -1532,7 +1532,7 @@
         <w:rPr>
           <w:noProof/>
         </w:rPr>
-        <w:instrText xml:space="preserve"> PAGEREF _Toc69148226 \h </w:instrText>
+        <w:instrText xml:space="preserve"> PAGEREF _Toc70437611 \h </w:instrText>
       </w:r>
       <w:r>
         <w:rPr>
@@ -1595,7 +1595,7 @@
         <w:rPr>
           <w:noProof/>
         </w:rPr>
-        <w:instrText xml:space="preserve"> PAGEREF _Toc69148227 \h </w:instrText>
+        <w:instrText xml:space="preserve"> PAGEREF _Toc70437612 \h </w:instrText>
       </w:r>
       <w:r>
         <w:rPr>
@@ -1658,7 +1658,7 @@
         <w:rPr>
           <w:noProof/>
         </w:rPr>
-        <w:instrText xml:space="preserve"> PAGEREF _Toc69148228 \h </w:instrText>
+        <w:instrText xml:space="preserve"> PAGEREF _Toc70437613 \h </w:instrText>
       </w:r>
       <w:r>
         <w:rPr>
@@ -1721,7 +1721,7 @@
         <w:rPr>
           <w:noProof/>
         </w:rPr>
-        <w:instrText xml:space="preserve"> PAGEREF _Toc69148229 \h </w:instrText>
+        <w:instrText xml:space="preserve"> PAGEREF _Toc70437614 \h </w:instrText>
       </w:r>
       <w:r>
         <w:rPr>
@@ -1784,7 +1784,7 @@
         <w:rPr>
           <w:noProof/>
         </w:rPr>
-        <w:instrText xml:space="preserve"> PAGEREF _Toc69148230 \h </w:instrText>
+        <w:instrText xml:space="preserve"> PAGEREF _Toc70437615 \h </w:instrText>
       </w:r>
       <w:r>
         <w:rPr>
@@ -1847,7 +1847,7 @@
         <w:rPr>
           <w:noProof/>
         </w:rPr>
-        <w:instrText xml:space="preserve"> PAGEREF _Toc69148231 \h </w:instrText>
+        <w:instrText xml:space="preserve"> PAGEREF _Toc70437616 \h </w:instrText>
       </w:r>
       <w:r>
         <w:rPr>
@@ -1910,7 +1910,7 @@
         <w:rPr>
           <w:noProof/>
         </w:rPr>
-        <w:instrText xml:space="preserve"> PAGEREF _Toc69148232 \h </w:instrText>
+        <w:instrText xml:space="preserve"> PAGEREF _Toc70437617 \h </w:instrText>
       </w:r>
       <w:r>
         <w:rPr>
@@ -1973,7 +1973,7 @@
         <w:rPr>
           <w:noProof/>
         </w:rPr>
-        <w:instrText xml:space="preserve"> PAGEREF _Toc69148233 \h </w:instrText>
+        <w:instrText xml:space="preserve"> PAGEREF _Toc70437618 \h </w:instrText>
       </w:r>
       <w:r>
         <w:rPr>
@@ -2043,7 +2043,7 @@
         <w:rPr>
           <w:noProof/>
         </w:rPr>
-        <w:instrText xml:space="preserve"> PAGEREF _Toc69148234 \h </w:instrText>
+        <w:instrText xml:space="preserve"> PAGEREF _Toc70437619 \h </w:instrText>
       </w:r>
       <w:r>
         <w:rPr>
@@ -2104,7 +2104,7 @@
         <w:rPr>
           <w:noProof/>
         </w:rPr>
-        <w:instrText xml:space="preserve"> PAGEREF _Toc69148235 \h </w:instrText>
+        <w:instrText xml:space="preserve"> PAGEREF _Toc70437620 \h </w:instrText>
       </w:r>
       <w:r>
         <w:rPr>
@@ -2165,7 +2165,7 @@
         <w:rPr>
           <w:noProof/>
         </w:rPr>
-        <w:instrText xml:space="preserve"> PAGEREF _Toc69148236 \h </w:instrText>
+        <w:instrText xml:space="preserve"> PAGEREF _Toc70437621 \h </w:instrText>
       </w:r>
       <w:r>
         <w:rPr>
@@ -2228,7 +2228,7 @@
         <w:rPr>
           <w:noProof/>
         </w:rPr>
-        <w:instrText xml:space="preserve"> PAGEREF _Toc69148237 \h </w:instrText>
+        <w:instrText xml:space="preserve"> PAGEREF _Toc70437622 \h </w:instrText>
       </w:r>
       <w:r>
         <w:rPr>
@@ -2291,7 +2291,7 @@
         <w:rPr>
           <w:noProof/>
         </w:rPr>
-        <w:instrText xml:space="preserve"> PAGEREF _Toc69148238 \h </w:instrText>
+        <w:instrText xml:space="preserve"> PAGEREF _Toc70437623 \h </w:instrText>
       </w:r>
       <w:r>
         <w:rPr>
@@ -2354,7 +2354,7 @@
         <w:rPr>
           <w:noProof/>
         </w:rPr>
-        <w:instrText xml:space="preserve"> PAGEREF _Toc69148239 \h </w:instrText>
+        <w:instrText xml:space="preserve"> PAGEREF _Toc70437624 \h </w:instrText>
       </w:r>
       <w:r>
         <w:rPr>
@@ -2417,7 +2417,7 @@
         <w:rPr>
           <w:noProof/>
         </w:rPr>
-        <w:instrText xml:space="preserve"> PAGEREF _Toc69148240 \h </w:instrText>
+        <w:instrText xml:space="preserve"> PAGEREF _Toc70437625 \h </w:instrText>
       </w:r>
       <w:r>
         <w:rPr>
@@ -2480,7 +2480,7 @@
         <w:rPr>
           <w:noProof/>
         </w:rPr>
-        <w:instrText xml:space="preserve"> PAGEREF _Toc69148241 \h </w:instrText>
+        <w:instrText xml:space="preserve"> PAGEREF _Toc70437626 \h </w:instrText>
       </w:r>
       <w:r>
         <w:rPr>
@@ -2541,7 +2541,7 @@
         <w:rPr>
           <w:noProof/>
         </w:rPr>
-        <w:instrText xml:space="preserve"> PAGEREF _Toc69148242 \h </w:instrText>
+        <w:instrText xml:space="preserve"> PAGEREF _Toc70437627 \h </w:instrText>
       </w:r>
       <w:r>
         <w:rPr>
@@ -2603,7 +2603,7 @@
         <w:rPr>
           <w:noProof/>
         </w:rPr>
-        <w:instrText xml:space="preserve"> PAGEREF _Toc69148243 \h </w:instrText>
+        <w:instrText xml:space="preserve"> PAGEREF _Toc70437628 \h </w:instrText>
       </w:r>
       <w:r>
         <w:rPr>
@@ -2664,7 +2664,7 @@
         <w:rPr>
           <w:noProof/>
         </w:rPr>
-        <w:instrText xml:space="preserve"> PAGEREF _Toc69148244 \h </w:instrText>
+        <w:instrText xml:space="preserve"> PAGEREF _Toc70437629 \h </w:instrText>
       </w:r>
       <w:r>
         <w:rPr>
@@ -2726,7 +2726,7 @@
         <w:rPr>
           <w:noProof/>
         </w:rPr>
-        <w:instrText xml:space="preserve"> PAGEREF _Toc69148245 \h </w:instrText>
+        <w:instrText xml:space="preserve"> PAGEREF _Toc70437630 \h </w:instrText>
       </w:r>
       <w:r>
         <w:rPr>
@@ -2788,7 +2788,7 @@
         <w:rPr>
           <w:noProof/>
         </w:rPr>
-        <w:instrText xml:space="preserve"> PAGEREF _Toc69148246 \h </w:instrText>
+        <w:instrText xml:space="preserve"> PAGEREF _Toc70437631 \h </w:instrText>
       </w:r>
       <w:r>
         <w:rPr>
@@ -2849,7 +2849,7 @@
         <w:rPr>
           <w:noProof/>
         </w:rPr>
-        <w:instrText xml:space="preserve"> PAGEREF _Toc69148247 \h </w:instrText>
+        <w:instrText xml:space="preserve"> PAGEREF _Toc70437632 \h </w:instrText>
       </w:r>
       <w:r>
         <w:rPr>
@@ -2912,7 +2912,7 @@
         <w:rPr>
           <w:noProof/>
         </w:rPr>
-        <w:instrText xml:space="preserve"> PAGEREF _Toc69148248 \h </w:instrText>
+        <w:instrText xml:space="preserve"> PAGEREF _Toc70437633 \h </w:instrText>
       </w:r>
       <w:r>
         <w:rPr>
@@ -2975,7 +2975,7 @@
         <w:rPr>
           <w:noProof/>
         </w:rPr>
-        <w:instrText xml:space="preserve"> PAGEREF _Toc69148249 \h </w:instrText>
+        <w:instrText xml:space="preserve"> PAGEREF _Toc70437634 \h </w:instrText>
       </w:r>
       <w:r>
         <w:rPr>
@@ -3038,7 +3038,7 @@
         <w:rPr>
           <w:noProof/>
         </w:rPr>
-        <w:instrText xml:space="preserve"> PAGEREF _Toc69148250 \h </w:instrText>
+        <w:instrText xml:space="preserve"> PAGEREF _Toc70437635 \h </w:instrText>
       </w:r>
       <w:r>
         <w:rPr>
@@ -3101,7 +3101,7 @@
         <w:rPr>
           <w:noProof/>
         </w:rPr>
-        <w:instrText xml:space="preserve"> PAGEREF _Toc69148251 \h </w:instrText>
+        <w:instrText xml:space="preserve"> PAGEREF _Toc70437636 \h </w:instrText>
       </w:r>
       <w:r>
         <w:rPr>
@@ -3164,7 +3164,7 @@
         <w:rPr>
           <w:noProof/>
         </w:rPr>
-        <w:instrText xml:space="preserve"> PAGEREF _Toc69148252 \h </w:instrText>
+        <w:instrText xml:space="preserve"> PAGEREF _Toc70437637 \h </w:instrText>
       </w:r>
       <w:r>
         <w:rPr>
@@ -3227,7 +3227,7 @@
         <w:rPr>
           <w:noProof/>
         </w:rPr>
-        <w:instrText xml:space="preserve"> PAGEREF _Toc69148253 \h </w:instrText>
+        <w:instrText xml:space="preserve"> PAGEREF _Toc70437638 \h </w:instrText>
       </w:r>
       <w:r>
         <w:rPr>
@@ -3290,7 +3290,7 @@
         <w:rPr>
           <w:noProof/>
         </w:rPr>
-        <w:instrText xml:space="preserve"> PAGEREF _Toc69148254 \h </w:instrText>
+        <w:instrText xml:space="preserve"> PAGEREF _Toc70437639 \h </w:instrText>
       </w:r>
       <w:r>
         <w:rPr>
@@ -3353,7 +3353,7 @@
         <w:rPr>
           <w:noProof/>
         </w:rPr>
-        <w:instrText xml:space="preserve"> PAGEREF _Toc69148255 \h </w:instrText>
+        <w:instrText xml:space="preserve"> PAGEREF _Toc70437640 \h </w:instrText>
       </w:r>
       <w:r>
         <w:rPr>
@@ -3416,7 +3416,7 @@
         <w:rPr>
           <w:noProof/>
         </w:rPr>
-        <w:instrText xml:space="preserve"> PAGEREF _Toc69148256 \h </w:instrText>
+        <w:instrText xml:space="preserve"> PAGEREF _Toc70437641 \h </w:instrText>
       </w:r>
       <w:r>
         <w:rPr>
@@ -3479,7 +3479,7 @@
         <w:rPr>
           <w:noProof/>
         </w:rPr>
-        <w:instrText xml:space="preserve"> PAGEREF _Toc69148257 \h </w:instrText>
+        <w:instrText xml:space="preserve"> PAGEREF _Toc70437642 \h </w:instrText>
       </w:r>
       <w:r>
         <w:rPr>
@@ -3542,7 +3542,7 @@
         <w:rPr>
           <w:noProof/>
         </w:rPr>
-        <w:instrText xml:space="preserve"> PAGEREF _Toc69148258 \h </w:instrText>
+        <w:instrText xml:space="preserve"> PAGEREF _Toc70437643 \h </w:instrText>
       </w:r>
       <w:r>
         <w:rPr>
@@ -3605,7 +3605,7 @@
         <w:rPr>
           <w:noProof/>
         </w:rPr>
-        <w:instrText xml:space="preserve"> PAGEREF _Toc69148259 \h </w:instrText>
+        <w:instrText xml:space="preserve"> PAGEREF _Toc70437644 \h </w:instrText>
       </w:r>
       <w:r>
         <w:rPr>
@@ -3666,7 +3666,7 @@
         <w:rPr>
           <w:noProof/>
         </w:rPr>
-        <w:instrText xml:space="preserve"> PAGEREF _Toc69148260 \h </w:instrText>
+        <w:instrText xml:space="preserve"> PAGEREF _Toc70437645 \h </w:instrText>
       </w:r>
       <w:r>
         <w:rPr>
@@ -3732,7 +3732,7 @@
           <w:lang w:val="fr-FR"/>
         </w:rPr>
       </w:pPr>
-      <w:bookmarkStart w:id="0" w:name="_Toc69148208"/>
+      <w:bookmarkStart w:id="0" w:name="_Toc70437593"/>
       <w:r>
         <w:rPr>
           <w:rFonts w:ascii="Times New Roman" w:hAnsi="Times New Roman" w:cs="Times New Roman"/>
@@ -4276,7 +4276,7 @@
           <w:lang w:val="fr-FR"/>
         </w:rPr>
       </w:pPr>
-      <w:bookmarkStart w:id="1" w:name="_Toc69148209"/>
+      <w:bookmarkStart w:id="1" w:name="_Toc70437594"/>
       <w:r>
         <w:rPr>
           <w:rFonts w:ascii="Times New Roman" w:hAnsi="Times New Roman" w:cs="Times New Roman"/>
@@ -4298,7 +4298,7 @@
           <w:lang w:val="fr-FR"/>
         </w:rPr>
       </w:pPr>
-      <w:bookmarkStart w:id="2" w:name="_Toc69148210"/>
+      <w:bookmarkStart w:id="2" w:name="_Toc70437595"/>
       <w:r>
         <w:rPr>
           <w:rFonts w:ascii="Times New Roman" w:hAnsi="Times New Roman" w:cs="Times New Roman"/>
@@ -4584,7 +4584,7 @@
           <w:lang w:val="fr-FR"/>
         </w:rPr>
       </w:pPr>
-      <w:bookmarkStart w:id="3" w:name="_Toc69148211"/>
+      <w:bookmarkStart w:id="3" w:name="_Toc70437596"/>
       <w:r>
         <w:rPr>
           <w:rFonts w:ascii="Times New Roman" w:eastAsia="DejaVu Sans" w:hAnsi="Times New Roman" w:cs="Times New Roman"/>
@@ -4606,7 +4606,7 @@
           <w:lang w:val="fr-FR"/>
         </w:rPr>
       </w:pPr>
-      <w:bookmarkStart w:id="4" w:name="_Toc69148212"/>
+      <w:bookmarkStart w:id="4" w:name="_Toc70437597"/>
       <w:r>
         <w:rPr>
           <w:rFonts w:ascii="Times New Roman" w:eastAsia="DejaVu Sans" w:hAnsi="Times New Roman" w:cs="Times New Roman"/>
@@ -4905,6 +4905,18 @@
     </w:p>
     <w:p>
       <w:pPr>
+        <w:widowControl/>
+        <w:suppressAutoHyphens w:val="0"/>
+        <w:rPr>
+          <w:rFonts w:ascii="Times New Roman" w:eastAsia="Times New Roman" w:hAnsi="Times New Roman" w:cs="Times New Roman"/>
+          <w:kern w:val="0"/>
+          <w:szCs w:val="22"/>
+          <w:lang w:val="fr-FR" w:eastAsia="fr-FR" w:bidi="ar-SA"/>
+        </w:rPr>
+      </w:pPr>
+    </w:p>
+    <w:p>
+      <w:pPr>
         <w:pStyle w:val="Titre3"/>
         <w:spacing w:before="240" w:after="120"/>
         <w:rPr>
@@ -4914,7 +4926,7 @@
           <w:lang w:val="fr-FR"/>
         </w:rPr>
       </w:pPr>
-      <w:bookmarkStart w:id="5" w:name="_Toc69148213"/>
+      <w:bookmarkStart w:id="5" w:name="_Toc70437598"/>
       <w:r>
         <w:rPr>
           <w:rFonts w:ascii="Times New Roman" w:eastAsia="DejaVu Sans" w:hAnsi="Times New Roman" w:cs="Times New Roman"/>
@@ -4922,6 +4934,7 @@
           <w:szCs w:val="22"/>
           <w:lang w:val="fr-FR"/>
         </w:rPr>
+        <w:lastRenderedPageBreak/>
         <w:t>Enjeux et Objectifs</w:t>
       </w:r>
       <w:bookmarkEnd w:id="5"/>
@@ -4959,7 +4972,6 @@
           <w:szCs w:val="22"/>
           <w:lang w:val="fr-FR"/>
         </w:rPr>
-        <w:lastRenderedPageBreak/>
         <w:t xml:space="preserve">Créer une application avec une interface qui soit la plus lisible, </w:t>
       </w:r>
       <w:r>
@@ -4984,7 +4996,25 @@
           <w:szCs w:val="22"/>
           <w:lang w:val="fr-FR"/>
         </w:rPr>
-        <w:t>(wording) et facile d’utilisation.</w:t>
+        <w:t>(</w:t>
+      </w:r>
+      <w:proofErr w:type="spellStart"/>
+      <w:r>
+        <w:rPr>
+          <w:rFonts w:ascii="Times New Roman" w:hAnsi="Times New Roman" w:cs="Times New Roman"/>
+          <w:szCs w:val="22"/>
+          <w:lang w:val="fr-FR"/>
+        </w:rPr>
+        <w:t>wording</w:t>
+      </w:r>
+      <w:proofErr w:type="spellEnd"/>
+      <w:r>
+        <w:rPr>
+          <w:rFonts w:ascii="Times New Roman" w:hAnsi="Times New Roman" w:cs="Times New Roman"/>
+          <w:szCs w:val="22"/>
+          <w:lang w:val="fr-FR"/>
+        </w:rPr>
+        <w:t>) et facile d’utilisation.</w:t>
       </w:r>
     </w:p>
     <w:p>
@@ -4997,7 +5027,7 @@
           <w:lang w:val="fr-FR"/>
         </w:rPr>
       </w:pPr>
-      <w:bookmarkStart w:id="6" w:name="_Toc69148214"/>
+      <w:bookmarkStart w:id="6" w:name="_Toc70437599"/>
       <w:r>
         <w:rPr>
           <w:rFonts w:ascii="Times New Roman" w:eastAsia="DejaVu Sans" w:hAnsi="Times New Roman" w:cs="Times New Roman"/>
@@ -5037,7 +5067,7 @@
           <w:lang w:val="fr-FR"/>
         </w:rPr>
       </w:pPr>
-      <w:bookmarkStart w:id="7" w:name="_Toc69148215"/>
+      <w:bookmarkStart w:id="7" w:name="_Toc70437600"/>
       <w:r>
         <w:rPr>
           <w:rFonts w:ascii="Times New Roman" w:hAnsi="Times New Roman" w:cs="Times New Roman"/>
@@ -5108,7 +5138,7 @@
           <w:lang w:val="fr-FR"/>
         </w:rPr>
       </w:pPr>
-      <w:bookmarkStart w:id="8" w:name="_Toc69148216"/>
+      <w:bookmarkStart w:id="8" w:name="_Toc70437601"/>
       <w:r>
         <w:rPr>
           <w:rFonts w:ascii="Times New Roman" w:hAnsi="Times New Roman" w:cs="Times New Roman"/>
@@ -5561,7 +5591,7 @@
           <w:lang w:val="fr-FR"/>
         </w:rPr>
       </w:pPr>
-      <w:bookmarkStart w:id="9" w:name="_Toc69148217"/>
+      <w:bookmarkStart w:id="9" w:name="_Toc70437602"/>
       <w:r>
         <w:rPr>
           <w:rFonts w:ascii="Times New Roman" w:eastAsia="DejaVu Sans" w:hAnsi="Times New Roman" w:cs="Times New Roman"/>
@@ -5724,7 +5754,7 @@
           <w:lang w:val="fr-FR"/>
         </w:rPr>
       </w:pPr>
-      <w:bookmarkStart w:id="11" w:name="_Toc69148218"/>
+      <w:bookmarkStart w:id="11" w:name="_Toc70437603"/>
       <w:r>
         <w:rPr>
           <w:rFonts w:ascii="Times New Roman" w:eastAsia="DejaVu Sans" w:hAnsi="Times New Roman" w:cs="Times New Roman"/>
@@ -5779,7 +5809,7 @@
           <w:lang w:val="fr-FR"/>
         </w:rPr>
       </w:pPr>
-      <w:bookmarkStart w:id="12" w:name="_Toc69148219"/>
+      <w:bookmarkStart w:id="12" w:name="_Toc70437604"/>
       <w:r>
         <w:rPr>
           <w:rFonts w:ascii="Times New Roman" w:eastAsia="DejaVu Sans" w:hAnsi="Times New Roman" w:cs="Times New Roman"/>
@@ -6369,7 +6399,7 @@
           <w:lang w:val="fr-FR"/>
         </w:rPr>
       </w:pPr>
-      <w:bookmarkStart w:id="13" w:name="_Toc69148220"/>
+      <w:bookmarkStart w:id="13" w:name="_Toc70437605"/>
       <w:r>
         <w:rPr>
           <w:rFonts w:ascii="Times New Roman" w:eastAsia="DejaVu Sans" w:hAnsi="Times New Roman" w:cs="Times New Roman"/>
@@ -6716,7 +6746,7 @@
           <w:lang w:val="fr-FR"/>
         </w:rPr>
       </w:pPr>
-      <w:bookmarkStart w:id="14" w:name="_Toc69148221"/>
+      <w:bookmarkStart w:id="14" w:name="_Toc70437606"/>
       <w:r>
         <w:rPr>
           <w:rFonts w:ascii="Times New Roman" w:eastAsia="DejaVu Sans" w:hAnsi="Times New Roman" w:cs="Times New Roman"/>
@@ -7064,7 +7094,7 @@
           <w:lang w:val="fr-FR"/>
         </w:rPr>
       </w:pPr>
-      <w:bookmarkStart w:id="15" w:name="_Toc69148222"/>
+      <w:bookmarkStart w:id="15" w:name="_Toc70437607"/>
       <w:r>
         <w:rPr>
           <w:rFonts w:ascii="Times New Roman" w:eastAsia="DejaVu Sans" w:hAnsi="Times New Roman" w:cs="Times New Roman"/>
@@ -7136,7 +7166,7 @@
           <w:lang w:val="fr-FR"/>
         </w:rPr>
       </w:pPr>
-      <w:bookmarkStart w:id="16" w:name="_Toc69148223"/>
+      <w:bookmarkStart w:id="16" w:name="_Toc70437608"/>
       <w:r>
         <w:rPr>
           <w:rFonts w:ascii="Times New Roman" w:eastAsia="DejaVu Sans" w:hAnsi="Times New Roman" w:cs="Times New Roman"/>
@@ -7316,12 +7346,21 @@
           <w:lang w:val="fr-FR"/>
         </w:rPr>
       </w:pPr>
-      <w:r>
-        <w:rPr>
-          <w:rFonts w:ascii="Times New Roman" w:hAnsi="Times New Roman" w:cs="Times New Roman"/>
-          <w:lang w:val="fr-FR"/>
-        </w:rPr>
-        <w:t>Pré-Conditions : L’utilisateur n’est pas obligatoirement authentifié.</w:t>
+      <w:proofErr w:type="spellStart"/>
+      <w:r>
+        <w:rPr>
+          <w:rFonts w:ascii="Times New Roman" w:hAnsi="Times New Roman" w:cs="Times New Roman"/>
+          <w:lang w:val="fr-FR"/>
+        </w:rPr>
+        <w:t>Pré-Conditions</w:t>
+      </w:r>
+      <w:proofErr w:type="spellEnd"/>
+      <w:r>
+        <w:rPr>
+          <w:rFonts w:ascii="Times New Roman" w:hAnsi="Times New Roman" w:cs="Times New Roman"/>
+          <w:lang w:val="fr-FR"/>
+        </w:rPr>
+        <w:t> : L’utilisateur n’est pas obligatoirement authentifié.</w:t>
       </w:r>
     </w:p>
     <w:p>
@@ -7775,8 +7814,9 @@
           <w:u w:val="single"/>
           <w:lang w:val="fr-FR"/>
         </w:rPr>
-        <w:t>La fin et les post-conditions</w:t>
-      </w:r>
+        <w:t xml:space="preserve">La fin et les </w:t>
+      </w:r>
+      <w:proofErr w:type="spellStart"/>
       <w:r>
         <w:rPr>
           <w:rFonts w:ascii="Times New Roman" w:hAnsi="Times New Roman" w:cs="Times New Roman"/>
@@ -7784,6 +7824,19 @@
           <w:bCs/>
           <w:sz w:val="24"/>
           <w:highlight w:val="darkGray"/>
+          <w:u w:val="single"/>
+          <w:lang w:val="fr-FR"/>
+        </w:rPr>
+        <w:t>post-conditions</w:t>
+      </w:r>
+      <w:proofErr w:type="spellEnd"/>
+      <w:r>
+        <w:rPr>
+          <w:rFonts w:ascii="Times New Roman" w:hAnsi="Times New Roman" w:cs="Times New Roman"/>
+          <w:b/>
+          <w:bCs/>
+          <w:sz w:val="24"/>
+          <w:highlight w:val="darkGray"/>
           <w:lang w:val="fr-FR"/>
         </w:rPr>
         <w:t> :</w:t>
@@ -7811,12 +7864,21 @@
           <w:lang w:val="fr-FR"/>
         </w:rPr>
       </w:pPr>
-      <w:r>
-        <w:rPr>
-          <w:rFonts w:ascii="Times New Roman" w:hAnsi="Times New Roman" w:cs="Times New Roman"/>
-          <w:lang w:val="fr-FR"/>
-        </w:rPr>
-        <w:t>Post-condition : Scénario nominal : les éléments de la commande ont été enregistrés en base de données.</w:t>
+      <w:proofErr w:type="spellStart"/>
+      <w:r>
+        <w:rPr>
+          <w:rFonts w:ascii="Times New Roman" w:hAnsi="Times New Roman" w:cs="Times New Roman"/>
+          <w:lang w:val="fr-FR"/>
+        </w:rPr>
+        <w:t>Post-condition</w:t>
+      </w:r>
+      <w:proofErr w:type="spellEnd"/>
+      <w:r>
+        <w:rPr>
+          <w:rFonts w:ascii="Times New Roman" w:hAnsi="Times New Roman" w:cs="Times New Roman"/>
+          <w:lang w:val="fr-FR"/>
+        </w:rPr>
+        <w:t> : Scénario nominal : les éléments de la commande ont été enregistrés en base de données.</w:t>
       </w:r>
     </w:p>
     <w:p>
@@ -8012,7 +8074,7 @@
           <w:lang w:val="fr-FR"/>
         </w:rPr>
       </w:pPr>
-      <w:bookmarkStart w:id="17" w:name="_Toc69148224"/>
+      <w:bookmarkStart w:id="17" w:name="_Toc70437609"/>
       <w:r>
         <w:rPr>
           <w:rFonts w:ascii="Times New Roman" w:eastAsia="DejaVu Sans" w:hAnsi="Times New Roman" w:cs="Times New Roman"/>
@@ -8226,13 +8288,23 @@
           <w:lang w:val="fr-FR"/>
         </w:rPr>
       </w:pPr>
-      <w:r>
-        <w:rPr>
-          <w:rFonts w:ascii="Times New Roman" w:hAnsi="Times New Roman" w:cs="Times New Roman"/>
-          <w:szCs w:val="22"/>
-          <w:lang w:val="fr-FR"/>
-        </w:rPr>
-        <w:t>Pré-Conditions : L’utilisateur n’est pas obligatoirement authentifié.</w:t>
+      <w:proofErr w:type="spellStart"/>
+      <w:r>
+        <w:rPr>
+          <w:rFonts w:ascii="Times New Roman" w:hAnsi="Times New Roman" w:cs="Times New Roman"/>
+          <w:szCs w:val="22"/>
+          <w:lang w:val="fr-FR"/>
+        </w:rPr>
+        <w:t>Pré-Conditions</w:t>
+      </w:r>
+      <w:proofErr w:type="spellEnd"/>
+      <w:r>
+        <w:rPr>
+          <w:rFonts w:ascii="Times New Roman" w:hAnsi="Times New Roman" w:cs="Times New Roman"/>
+          <w:szCs w:val="22"/>
+          <w:lang w:val="fr-FR"/>
+        </w:rPr>
+        <w:t> : L’utilisateur n’est pas obligatoirement authentifié.</w:t>
       </w:r>
     </w:p>
     <w:p>
@@ -8533,8 +8605,9 @@
           <w:u w:val="single"/>
           <w:lang w:val="fr-FR"/>
         </w:rPr>
-        <w:t>La fin et les post-conditions</w:t>
-      </w:r>
+        <w:t xml:space="preserve">La fin et les </w:t>
+      </w:r>
+      <w:proofErr w:type="spellStart"/>
       <w:r>
         <w:rPr>
           <w:rFonts w:ascii="Times New Roman" w:hAnsi="Times New Roman" w:cs="Times New Roman"/>
@@ -8542,6 +8615,19 @@
           <w:bCs/>
           <w:sz w:val="24"/>
           <w:highlight w:val="darkGray"/>
+          <w:u w:val="single"/>
+          <w:lang w:val="fr-FR"/>
+        </w:rPr>
+        <w:t>post-conditions</w:t>
+      </w:r>
+      <w:proofErr w:type="spellEnd"/>
+      <w:r>
+        <w:rPr>
+          <w:rFonts w:ascii="Times New Roman" w:hAnsi="Times New Roman" w:cs="Times New Roman"/>
+          <w:b/>
+          <w:bCs/>
+          <w:sz w:val="24"/>
+          <w:highlight w:val="darkGray"/>
           <w:lang w:val="fr-FR"/>
         </w:rPr>
         <w:t> :</w:t>
@@ -8572,13 +8658,23 @@
           <w:lang w:val="fr-FR"/>
         </w:rPr>
       </w:pPr>
-      <w:r>
-        <w:rPr>
-          <w:rFonts w:ascii="Times New Roman" w:hAnsi="Times New Roman" w:cs="Times New Roman"/>
-          <w:szCs w:val="22"/>
-          <w:lang w:val="fr-FR"/>
-        </w:rPr>
-        <w:t>Post-condition : Aucun</w:t>
+      <w:proofErr w:type="spellStart"/>
+      <w:r>
+        <w:rPr>
+          <w:rFonts w:ascii="Times New Roman" w:hAnsi="Times New Roman" w:cs="Times New Roman"/>
+          <w:szCs w:val="22"/>
+          <w:lang w:val="fr-FR"/>
+        </w:rPr>
+        <w:t>Post-condition</w:t>
+      </w:r>
+      <w:proofErr w:type="spellEnd"/>
+      <w:r>
+        <w:rPr>
+          <w:rFonts w:ascii="Times New Roman" w:hAnsi="Times New Roman" w:cs="Times New Roman"/>
+          <w:szCs w:val="22"/>
+          <w:lang w:val="fr-FR"/>
+        </w:rPr>
+        <w:t> : Aucun</w:t>
       </w:r>
     </w:p>
     <w:p>
@@ -8796,7 +8892,7 @@
           <w:lang w:val="fr-FR"/>
         </w:rPr>
       </w:pPr>
-      <w:bookmarkStart w:id="18" w:name="_Toc69148225"/>
+      <w:bookmarkStart w:id="18" w:name="_Toc70437610"/>
       <w:r>
         <w:rPr>
           <w:rFonts w:ascii="Times New Roman" w:eastAsia="DejaVu Sans" w:hAnsi="Times New Roman" w:cs="Times New Roman"/>
@@ -9001,13 +9097,23 @@
           <w:lang w:val="fr-FR"/>
         </w:rPr>
       </w:pPr>
-      <w:r>
-        <w:rPr>
-          <w:rFonts w:ascii="Times New Roman" w:hAnsi="Times New Roman" w:cs="Times New Roman"/>
-          <w:szCs w:val="22"/>
-          <w:lang w:val="fr-FR"/>
-        </w:rPr>
-        <w:t>Pré-Conditions : L’utilisateur doit être authentifié.</w:t>
+      <w:proofErr w:type="spellStart"/>
+      <w:r>
+        <w:rPr>
+          <w:rFonts w:ascii="Times New Roman" w:hAnsi="Times New Roman" w:cs="Times New Roman"/>
+          <w:szCs w:val="22"/>
+          <w:lang w:val="fr-FR"/>
+        </w:rPr>
+        <w:t>Pré-Conditions</w:t>
+      </w:r>
+      <w:proofErr w:type="spellEnd"/>
+      <w:r>
+        <w:rPr>
+          <w:rFonts w:ascii="Times New Roman" w:hAnsi="Times New Roman" w:cs="Times New Roman"/>
+          <w:szCs w:val="22"/>
+          <w:lang w:val="fr-FR"/>
+        </w:rPr>
+        <w:t> : L’utilisateur doit être authentifié.</w:t>
       </w:r>
     </w:p>
     <w:p>
@@ -9425,8 +9531,9 @@
           <w:u w:val="single"/>
           <w:lang w:val="fr-FR"/>
         </w:rPr>
-        <w:t>La fin et les post-conditions</w:t>
-      </w:r>
+        <w:t xml:space="preserve">La fin et les </w:t>
+      </w:r>
+      <w:proofErr w:type="spellStart"/>
       <w:r>
         <w:rPr>
           <w:rFonts w:ascii="Times New Roman" w:hAnsi="Times New Roman" w:cs="Times New Roman"/>
@@ -9434,6 +9541,19 @@
           <w:bCs/>
           <w:sz w:val="24"/>
           <w:highlight w:val="darkGray"/>
+          <w:u w:val="single"/>
+          <w:lang w:val="fr-FR"/>
+        </w:rPr>
+        <w:t>post-conditions</w:t>
+      </w:r>
+      <w:proofErr w:type="spellEnd"/>
+      <w:r>
+        <w:rPr>
+          <w:rFonts w:ascii="Times New Roman" w:hAnsi="Times New Roman" w:cs="Times New Roman"/>
+          <w:b/>
+          <w:bCs/>
+          <w:sz w:val="24"/>
+          <w:highlight w:val="darkGray"/>
           <w:lang w:val="fr-FR"/>
         </w:rPr>
         <w:t> :</w:t>
@@ -9464,13 +9584,23 @@
           <w:lang w:val="fr-FR"/>
         </w:rPr>
       </w:pPr>
-      <w:r>
-        <w:rPr>
-          <w:rFonts w:ascii="Times New Roman" w:hAnsi="Times New Roman" w:cs="Times New Roman"/>
-          <w:szCs w:val="22"/>
-          <w:lang w:val="fr-FR"/>
-        </w:rPr>
-        <w:t>Post-condition : Scénario nominal : les éléments de la commande ont été enregistrés en base de données.</w:t>
+      <w:proofErr w:type="spellStart"/>
+      <w:r>
+        <w:rPr>
+          <w:rFonts w:ascii="Times New Roman" w:hAnsi="Times New Roman" w:cs="Times New Roman"/>
+          <w:szCs w:val="22"/>
+          <w:lang w:val="fr-FR"/>
+        </w:rPr>
+        <w:t>Post-condition</w:t>
+      </w:r>
+      <w:proofErr w:type="spellEnd"/>
+      <w:r>
+        <w:rPr>
+          <w:rFonts w:ascii="Times New Roman" w:hAnsi="Times New Roman" w:cs="Times New Roman"/>
+          <w:szCs w:val="22"/>
+          <w:lang w:val="fr-FR"/>
+        </w:rPr>
+        <w:t> : Scénario nominal : les éléments de la commande ont été enregistrés en base de données.</w:t>
       </w:r>
     </w:p>
     <w:p>
@@ -9674,7 +9804,7 @@
           <w:lang w:val="fr-FR"/>
         </w:rPr>
       </w:pPr>
-      <w:bookmarkStart w:id="19" w:name="_Toc69148226"/>
+      <w:bookmarkStart w:id="19" w:name="_Toc70437611"/>
       <w:r>
         <w:rPr>
           <w:rFonts w:ascii="Times New Roman" w:eastAsia="DejaVu Sans" w:hAnsi="Times New Roman" w:cs="Times New Roman"/>
@@ -9765,7 +9895,7 @@
           <w:lang w:val="fr-FR"/>
         </w:rPr>
       </w:pPr>
-      <w:bookmarkStart w:id="20" w:name="_Toc69148227"/>
+      <w:bookmarkStart w:id="20" w:name="_Toc70437612"/>
       <w:r>
         <w:rPr>
           <w:rFonts w:ascii="Times New Roman" w:eastAsia="DejaVu Sans" w:hAnsi="Times New Roman" w:cs="Times New Roman"/>
@@ -9838,7 +9968,7 @@
           <w:lang w:val="fr-FR"/>
         </w:rPr>
       </w:pPr>
-      <w:bookmarkStart w:id="21" w:name="_Toc69148228"/>
+      <w:bookmarkStart w:id="21" w:name="_Toc70437613"/>
       <w:r>
         <w:rPr>
           <w:rFonts w:ascii="Times New Roman" w:eastAsia="DejaVu Sans" w:hAnsi="Times New Roman" w:cs="Times New Roman"/>
@@ -10044,13 +10174,23 @@
           <w:lang w:val="fr-FR"/>
         </w:rPr>
       </w:pPr>
-      <w:r>
-        <w:rPr>
-          <w:rFonts w:ascii="Times New Roman" w:hAnsi="Times New Roman" w:cs="Times New Roman"/>
-          <w:szCs w:val="22"/>
-          <w:lang w:val="fr-FR"/>
-        </w:rPr>
-        <w:t>Pré-Conditions : L’utilisateur doit être authentifié.</w:t>
+      <w:proofErr w:type="spellStart"/>
+      <w:r>
+        <w:rPr>
+          <w:rFonts w:ascii="Times New Roman" w:hAnsi="Times New Roman" w:cs="Times New Roman"/>
+          <w:szCs w:val="22"/>
+          <w:lang w:val="fr-FR"/>
+        </w:rPr>
+        <w:t>Pré-Conditions</w:t>
+      </w:r>
+      <w:proofErr w:type="spellEnd"/>
+      <w:r>
+        <w:rPr>
+          <w:rFonts w:ascii="Times New Roman" w:hAnsi="Times New Roman" w:cs="Times New Roman"/>
+          <w:szCs w:val="22"/>
+          <w:lang w:val="fr-FR"/>
+        </w:rPr>
+        <w:t> : L’utilisateur doit être authentifié.</w:t>
       </w:r>
     </w:p>
     <w:p>
@@ -10684,8 +10824,9 @@
           <w:u w:val="single"/>
           <w:lang w:val="fr-FR"/>
         </w:rPr>
-        <w:t>La fin et les post-conditions</w:t>
-      </w:r>
+        <w:t xml:space="preserve">La fin et les </w:t>
+      </w:r>
+      <w:proofErr w:type="spellStart"/>
       <w:r>
         <w:rPr>
           <w:rFonts w:ascii="Times New Roman" w:hAnsi="Times New Roman" w:cs="Times New Roman"/>
@@ -10693,72 +10834,56 @@
           <w:bCs/>
           <w:szCs w:val="22"/>
           <w:highlight w:val="darkGray"/>
-          <w:lang w:val="fr-FR"/>
-        </w:rPr>
-        <w:t> :</w:t>
-      </w:r>
-    </w:p>
-    <w:p>
-      <w:pPr>
-        <w:rPr>
-          <w:rFonts w:ascii="Times New Roman" w:hAnsi="Times New Roman" w:cs="Times New Roman"/>
-          <w:szCs w:val="22"/>
-          <w:lang w:val="fr-FR"/>
-        </w:rPr>
-      </w:pPr>
-      <w:r>
-        <w:rPr>
-          <w:rFonts w:ascii="Times New Roman" w:hAnsi="Times New Roman" w:cs="Times New Roman"/>
-          <w:szCs w:val="22"/>
-          <w:lang w:val="fr-FR"/>
-        </w:rPr>
-        <w:t>Fin : Scénario nominal aux étapes 1, 3, 4, 5 sur décision de l’utilisateur.</w:t>
-      </w:r>
-    </w:p>
-    <w:p>
-      <w:pPr>
-        <w:rPr>
-          <w:rFonts w:ascii="Times New Roman" w:hAnsi="Times New Roman" w:cs="Times New Roman"/>
-          <w:szCs w:val="22"/>
-          <w:lang w:val="fr-FR"/>
-        </w:rPr>
-      </w:pPr>
-      <w:r>
-        <w:rPr>
-          <w:rFonts w:ascii="Times New Roman" w:hAnsi="Times New Roman" w:cs="Times New Roman"/>
-          <w:szCs w:val="22"/>
-          <w:lang w:val="fr-FR"/>
-        </w:rPr>
-        <w:t xml:space="preserve">         Scénario d’exception aux étape 7.1 et 7.2 sur décision du système bancaire</w:t>
-      </w:r>
-    </w:p>
-    <w:p>
-      <w:pPr>
+          <w:u w:val="single"/>
+          <w:lang w:val="fr-FR"/>
+        </w:rPr>
+        <w:t>post-conditions</w:t>
+      </w:r>
+      <w:proofErr w:type="spellEnd"/>
+      <w:r>
         <w:rPr>
           <w:rFonts w:ascii="Times New Roman" w:hAnsi="Times New Roman" w:cs="Times New Roman"/>
           <w:b/>
           <w:bCs/>
           <w:szCs w:val="22"/>
           <w:highlight w:val="darkGray"/>
-          <w:u w:val="single"/>
-          <w:lang w:val="fr-FR"/>
-        </w:rPr>
-      </w:pPr>
-      <w:r>
-        <w:rPr>
-          <w:rFonts w:ascii="Times New Roman" w:hAnsi="Times New Roman" w:cs="Times New Roman"/>
-          <w:szCs w:val="22"/>
-          <w:lang w:val="fr-FR"/>
-        </w:rPr>
-        <w:t xml:space="preserve">Post-condition : </w:t>
-      </w:r>
-      <w:r>
-        <w:rPr>
-          <w:rFonts w:ascii="Times New Roman" w:eastAsia="Times New Roman" w:hAnsi="Times New Roman" w:cs="Times New Roman"/>
-          <w:szCs w:val="22"/>
-          <w:lang w:val="fr-FR" w:eastAsia="fr-FR"/>
-        </w:rPr>
-        <w:t>Scénario nominal, l’achat et son règlement ont été enregistrés en base de données.</w:t>
+          <w:lang w:val="fr-FR"/>
+        </w:rPr>
+        <w:t> :</w:t>
+      </w:r>
+    </w:p>
+    <w:p>
+      <w:pPr>
+        <w:rPr>
+          <w:rFonts w:ascii="Times New Roman" w:hAnsi="Times New Roman" w:cs="Times New Roman"/>
+          <w:szCs w:val="22"/>
+          <w:lang w:val="fr-FR"/>
+        </w:rPr>
+      </w:pPr>
+      <w:r>
+        <w:rPr>
+          <w:rFonts w:ascii="Times New Roman" w:hAnsi="Times New Roman" w:cs="Times New Roman"/>
+          <w:szCs w:val="22"/>
+          <w:lang w:val="fr-FR"/>
+        </w:rPr>
+        <w:t>Fin : Scénario nominal aux étapes 1, 3, 4, 5 sur décision de l’utilisateur.</w:t>
+      </w:r>
+    </w:p>
+    <w:p>
+      <w:pPr>
+        <w:rPr>
+          <w:rFonts w:ascii="Times New Roman" w:hAnsi="Times New Roman" w:cs="Times New Roman"/>
+          <w:szCs w:val="22"/>
+          <w:lang w:val="fr-FR"/>
+        </w:rPr>
+      </w:pPr>
+      <w:r>
+        <w:rPr>
+          <w:rFonts w:ascii="Times New Roman" w:hAnsi="Times New Roman" w:cs="Times New Roman"/>
+          <w:szCs w:val="22"/>
+          <w:lang w:val="fr-FR"/>
+        </w:rPr>
+        <w:t xml:space="preserve">         Scénario d’exception aux étape 7.1 et 7.2 sur décision du système bancaire</w:t>
       </w:r>
     </w:p>
     <w:p>
@@ -10768,16 +10893,55 @@
           <w:b/>
           <w:bCs/>
           <w:szCs w:val="22"/>
+          <w:highlight w:val="darkGray"/>
           <w:u w:val="single"/>
           <w:lang w:val="fr-FR"/>
         </w:rPr>
       </w:pPr>
-      <w:r>
+      <w:proofErr w:type="spellStart"/>
+      <w:r>
+        <w:rPr>
+          <w:rFonts w:ascii="Times New Roman" w:hAnsi="Times New Roman" w:cs="Times New Roman"/>
+          <w:szCs w:val="22"/>
+          <w:lang w:val="fr-FR"/>
+        </w:rPr>
+        <w:t>Post-condition</w:t>
+      </w:r>
+      <w:proofErr w:type="spellEnd"/>
+      <w:r>
+        <w:rPr>
+          <w:rFonts w:ascii="Times New Roman" w:hAnsi="Times New Roman" w:cs="Times New Roman"/>
+          <w:szCs w:val="22"/>
+          <w:lang w:val="fr-FR"/>
+        </w:rPr>
+        <w:t xml:space="preserve"> : </w:t>
+      </w:r>
+      <w:r>
+        <w:rPr>
+          <w:rFonts w:ascii="Times New Roman" w:eastAsia="Times New Roman" w:hAnsi="Times New Roman" w:cs="Times New Roman"/>
+          <w:szCs w:val="22"/>
+          <w:lang w:val="fr-FR" w:eastAsia="fr-FR"/>
+        </w:rPr>
+        <w:t>Scénario nominal, l’achat et son règlement ont été enregistrés en base de données.</w:t>
+      </w:r>
+    </w:p>
+    <w:p>
+      <w:pPr>
         <w:rPr>
           <w:rFonts w:ascii="Times New Roman" w:hAnsi="Times New Roman" w:cs="Times New Roman"/>
           <w:b/>
           <w:bCs/>
           <w:szCs w:val="22"/>
+          <w:u w:val="single"/>
+          <w:lang w:val="fr-FR"/>
+        </w:rPr>
+      </w:pPr>
+      <w:r>
+        <w:rPr>
+          <w:rFonts w:ascii="Times New Roman" w:hAnsi="Times New Roman" w:cs="Times New Roman"/>
+          <w:b/>
+          <w:bCs/>
+          <w:szCs w:val="22"/>
           <w:highlight w:val="darkGray"/>
           <w:u w:val="single"/>
           <w:lang w:val="fr-FR"/>
@@ -10891,7 +11055,25 @@
           <w:szCs w:val="22"/>
           <w:lang w:val="fr-FR"/>
         </w:rPr>
-        <w:t> : Doit-on proposer au client de payer à partir de site de paiement (paypal…)</w:t>
+        <w:t> : Doit-on proposer au client de payer à partir de site de paiement (</w:t>
+      </w:r>
+      <w:proofErr w:type="spellStart"/>
+      <w:r>
+        <w:rPr>
+          <w:rFonts w:ascii="Times New Roman" w:hAnsi="Times New Roman" w:cs="Times New Roman"/>
+          <w:szCs w:val="22"/>
+          <w:lang w:val="fr-FR"/>
+        </w:rPr>
+        <w:t>paypal</w:t>
+      </w:r>
+      <w:proofErr w:type="spellEnd"/>
+      <w:r>
+        <w:rPr>
+          <w:rFonts w:ascii="Times New Roman" w:hAnsi="Times New Roman" w:cs="Times New Roman"/>
+          <w:szCs w:val="22"/>
+          <w:lang w:val="fr-FR"/>
+        </w:rPr>
+        <w:t>…)</w:t>
       </w:r>
     </w:p>
     <w:p>
@@ -10967,7 +11149,7 @@
           <w:lang w:val="fr-FR"/>
         </w:rPr>
       </w:pPr>
-      <w:bookmarkStart w:id="22" w:name="_Toc69148229"/>
+      <w:bookmarkStart w:id="22" w:name="_Toc70437614"/>
       <w:r>
         <w:rPr>
           <w:rFonts w:ascii="Times New Roman" w:eastAsia="DejaVu Sans" w:hAnsi="Times New Roman" w:cs="Times New Roman"/>
@@ -11164,13 +11346,23 @@
           <w:lang w:val="fr-FR"/>
         </w:rPr>
       </w:pPr>
-      <w:r>
-        <w:rPr>
-          <w:rFonts w:ascii="Times New Roman" w:hAnsi="Times New Roman" w:cs="Times New Roman"/>
-          <w:szCs w:val="22"/>
-          <w:lang w:val="fr-FR"/>
-        </w:rPr>
-        <w:t>Pré-Conditions : L’utilisateur est obligatoirement authentifié.</w:t>
+      <w:proofErr w:type="spellStart"/>
+      <w:r>
+        <w:rPr>
+          <w:rFonts w:ascii="Times New Roman" w:hAnsi="Times New Roman" w:cs="Times New Roman"/>
+          <w:szCs w:val="22"/>
+          <w:lang w:val="fr-FR"/>
+        </w:rPr>
+        <w:t>Pré-Conditions</w:t>
+      </w:r>
+      <w:proofErr w:type="spellEnd"/>
+      <w:r>
+        <w:rPr>
+          <w:rFonts w:ascii="Times New Roman" w:hAnsi="Times New Roman" w:cs="Times New Roman"/>
+          <w:szCs w:val="22"/>
+          <w:lang w:val="fr-FR"/>
+        </w:rPr>
+        <w:t> : L’utilisateur est obligatoirement authentifié.</w:t>
       </w:r>
     </w:p>
     <w:p>
@@ -11374,7 +11566,21 @@
         <w:rPr>
           <w:rFonts w:ascii="Times New Roman" w:hAnsi="Times New Roman"/>
         </w:rPr>
-        <w:t>L’utilisateur indique quand la pizza est prête en cliquant sur le bouton « pizza terminer » situé au bout de la ligne de la pizza à préparer.</w:t>
+        <w:t xml:space="preserve">L’utilisateur indique quand la pizza est prête en cliquant sur le bouton « pizza terminer » </w:t>
+      </w:r>
+      <w:proofErr w:type="gramStart"/>
+      <w:r>
+        <w:rPr>
+          <w:rFonts w:ascii="Times New Roman" w:hAnsi="Times New Roman"/>
+        </w:rPr>
+        <w:t>situé</w:t>
+      </w:r>
+      <w:proofErr w:type="gramEnd"/>
+      <w:r>
+        <w:rPr>
+          <w:rFonts w:ascii="Times New Roman" w:hAnsi="Times New Roman"/>
+        </w:rPr>
+        <w:t xml:space="preserve"> au bout de la ligne de la pizza à préparer.</w:t>
       </w:r>
     </w:p>
     <w:p>
@@ -11508,8 +11714,9 @@
           <w:u w:val="single"/>
           <w:lang w:val="fr-FR"/>
         </w:rPr>
-        <w:t>La fin et les post-conditions</w:t>
-      </w:r>
+        <w:t xml:space="preserve">La fin et les </w:t>
+      </w:r>
+      <w:proofErr w:type="spellStart"/>
       <w:r>
         <w:rPr>
           <w:rFonts w:ascii="Times New Roman" w:hAnsi="Times New Roman" w:cs="Times New Roman"/>
@@ -11517,6 +11724,19 @@
           <w:bCs/>
           <w:sz w:val="24"/>
           <w:highlight w:val="darkGray"/>
+          <w:u w:val="single"/>
+          <w:lang w:val="fr-FR"/>
+        </w:rPr>
+        <w:t>post-conditions</w:t>
+      </w:r>
+      <w:proofErr w:type="spellEnd"/>
+      <w:r>
+        <w:rPr>
+          <w:rFonts w:ascii="Times New Roman" w:hAnsi="Times New Roman" w:cs="Times New Roman"/>
+          <w:b/>
+          <w:bCs/>
+          <w:sz w:val="24"/>
+          <w:highlight w:val="darkGray"/>
           <w:lang w:val="fr-FR"/>
         </w:rPr>
         <w:t> :</w:t>
@@ -11547,13 +11767,23 @@
           <w:lang w:val="fr-FR"/>
         </w:rPr>
       </w:pPr>
-      <w:r>
-        <w:rPr>
-          <w:rFonts w:ascii="Times New Roman" w:hAnsi="Times New Roman" w:cs="Times New Roman"/>
-          <w:szCs w:val="22"/>
-          <w:lang w:val="fr-FR"/>
-        </w:rPr>
-        <w:t>Post-condition : Scénario nominal : les pizzas sont ajoutées dans la liste des pizzas à livrer.</w:t>
+      <w:proofErr w:type="spellStart"/>
+      <w:r>
+        <w:rPr>
+          <w:rFonts w:ascii="Times New Roman" w:hAnsi="Times New Roman" w:cs="Times New Roman"/>
+          <w:szCs w:val="22"/>
+          <w:lang w:val="fr-FR"/>
+        </w:rPr>
+        <w:t>Post-condition</w:t>
+      </w:r>
+      <w:proofErr w:type="spellEnd"/>
+      <w:r>
+        <w:rPr>
+          <w:rFonts w:ascii="Times New Roman" w:hAnsi="Times New Roman" w:cs="Times New Roman"/>
+          <w:szCs w:val="22"/>
+          <w:lang w:val="fr-FR"/>
+        </w:rPr>
+        <w:t> : Scénario nominal : les pizzas sont ajoutées dans la liste des pizzas à livrer.</w:t>
       </w:r>
     </w:p>
     <w:p>
@@ -11758,7 +11988,7 @@
           <w:lang w:val="fr-FR"/>
         </w:rPr>
       </w:pPr>
-      <w:bookmarkStart w:id="23" w:name="_Toc69148230"/>
+      <w:bookmarkStart w:id="23" w:name="_Toc70437615"/>
       <w:r>
         <w:rPr>
           <w:rFonts w:ascii="Times New Roman" w:eastAsia="DejaVu Sans" w:hAnsi="Times New Roman" w:cs="Times New Roman"/>
@@ -11858,7 +12088,7 @@
           <w:lang w:val="fr-FR"/>
         </w:rPr>
       </w:pPr>
-      <w:bookmarkStart w:id="24" w:name="_Toc69148231"/>
+      <w:bookmarkStart w:id="24" w:name="_Toc70437616"/>
       <w:r>
         <w:rPr>
           <w:rFonts w:ascii="Times New Roman" w:eastAsia="DejaVu Sans" w:hAnsi="Times New Roman" w:cs="Times New Roman"/>
@@ -11958,7 +12188,7 @@
           <w:lang w:val="fr-FR"/>
         </w:rPr>
       </w:pPr>
-      <w:bookmarkStart w:id="25" w:name="_Toc69148232"/>
+      <w:bookmarkStart w:id="25" w:name="_Toc70437617"/>
       <w:r>
         <w:rPr>
           <w:rFonts w:ascii="Times New Roman" w:eastAsia="DejaVu Sans" w:hAnsi="Times New Roman" w:cs="Times New Roman"/>
@@ -12049,7 +12279,7 @@
           <w:lang w:val="fr-FR"/>
         </w:rPr>
       </w:pPr>
-      <w:bookmarkStart w:id="26" w:name="_Toc69148233"/>
+      <w:bookmarkStart w:id="26" w:name="_Toc70437618"/>
       <w:r>
         <w:rPr>
           <w:rFonts w:ascii="Times New Roman" w:eastAsia="DejaVu Sans" w:hAnsi="Times New Roman" w:cs="Times New Roman"/>
@@ -12140,7 +12370,7 @@
           <w:lang w:val="fr-FR"/>
         </w:rPr>
       </w:pPr>
-      <w:bookmarkStart w:id="27" w:name="_Toc69148234"/>
+      <w:bookmarkStart w:id="27" w:name="_Toc70437619"/>
       <w:r>
         <w:rPr>
           <w:rFonts w:ascii="Times New Roman" w:eastAsia="DejaVu Sans" w:hAnsi="Times New Roman" w:cs="Times New Roman"/>
@@ -12165,7 +12395,7 @@
           <w:lang w:val="fr-FR"/>
         </w:rPr>
       </w:pPr>
-      <w:bookmarkStart w:id="28" w:name="_Toc69148235"/>
+      <w:bookmarkStart w:id="28" w:name="_Toc70437620"/>
       <w:r>
         <w:rPr>
           <w:rFonts w:ascii="Times New Roman" w:hAnsi="Times New Roman" w:cs="Times New Roman"/>
@@ -12343,7 +12573,25 @@
           <w:szCs w:val="22"/>
           <w:lang w:val="fr-FR"/>
         </w:rPr>
-        <w:t>public, private, etc…)</w:t>
+        <w:t xml:space="preserve">public, </w:t>
+      </w:r>
+      <w:proofErr w:type="spellStart"/>
+      <w:r>
+        <w:rPr>
+          <w:rFonts w:ascii="Times New Roman" w:hAnsi="Times New Roman" w:cs="Times New Roman"/>
+          <w:szCs w:val="22"/>
+          <w:lang w:val="fr-FR"/>
+        </w:rPr>
+        <w:t>private</w:t>
+      </w:r>
+      <w:proofErr w:type="spellEnd"/>
+      <w:r>
+        <w:rPr>
+          <w:rFonts w:ascii="Times New Roman" w:hAnsi="Times New Roman" w:cs="Times New Roman"/>
+          <w:szCs w:val="22"/>
+          <w:lang w:val="fr-FR"/>
+        </w:rPr>
+        <w:t>, etc…)</w:t>
       </w:r>
     </w:p>
     <w:p>
@@ -12381,8 +12629,18 @@
           <w:szCs w:val="22"/>
           <w:lang w:val="fr-FR"/>
         </w:rPr>
-        <w:t>String, Integer, boolean</w:t>
-      </w:r>
+        <w:t xml:space="preserve">String, Integer, </w:t>
+      </w:r>
+      <w:proofErr w:type="spellStart"/>
+      <w:r>
+        <w:rPr>
+          <w:rFonts w:ascii="Times New Roman" w:hAnsi="Times New Roman" w:cs="Times New Roman"/>
+          <w:szCs w:val="22"/>
+          <w:lang w:val="fr-FR"/>
+        </w:rPr>
+        <w:t>boolean</w:t>
+      </w:r>
+      <w:proofErr w:type="spellEnd"/>
       <w:r>
         <w:rPr>
           <w:rFonts w:ascii="Times New Roman" w:hAnsi="Times New Roman" w:cs="Times New Roman"/>
@@ -12427,7 +12685,61 @@
           <w:szCs w:val="22"/>
           <w:lang w:val="fr-FR"/>
         </w:rPr>
-        <w:t>one to one, one to many, many to many, etc…)</w:t>
+        <w:t xml:space="preserve">one to one, one to </w:t>
+      </w:r>
+      <w:proofErr w:type="spellStart"/>
+      <w:r>
+        <w:rPr>
+          <w:rFonts w:ascii="Times New Roman" w:hAnsi="Times New Roman" w:cs="Times New Roman"/>
+          <w:szCs w:val="22"/>
+          <w:lang w:val="fr-FR"/>
+        </w:rPr>
+        <w:t>many</w:t>
+      </w:r>
+      <w:proofErr w:type="spellEnd"/>
+      <w:r>
+        <w:rPr>
+          <w:rFonts w:ascii="Times New Roman" w:hAnsi="Times New Roman" w:cs="Times New Roman"/>
+          <w:szCs w:val="22"/>
+          <w:lang w:val="fr-FR"/>
+        </w:rPr>
+        <w:t xml:space="preserve">, </w:t>
+      </w:r>
+      <w:proofErr w:type="spellStart"/>
+      <w:r>
+        <w:rPr>
+          <w:rFonts w:ascii="Times New Roman" w:hAnsi="Times New Roman" w:cs="Times New Roman"/>
+          <w:szCs w:val="22"/>
+          <w:lang w:val="fr-FR"/>
+        </w:rPr>
+        <w:t>many</w:t>
+      </w:r>
+      <w:proofErr w:type="spellEnd"/>
+      <w:r>
+        <w:rPr>
+          <w:rFonts w:ascii="Times New Roman" w:hAnsi="Times New Roman" w:cs="Times New Roman"/>
+          <w:szCs w:val="22"/>
+          <w:lang w:val="fr-FR"/>
+        </w:rPr>
+        <w:t xml:space="preserve"> to </w:t>
+      </w:r>
+      <w:proofErr w:type="spellStart"/>
+      <w:r>
+        <w:rPr>
+          <w:rFonts w:ascii="Times New Roman" w:hAnsi="Times New Roman" w:cs="Times New Roman"/>
+          <w:szCs w:val="22"/>
+          <w:lang w:val="fr-FR"/>
+        </w:rPr>
+        <w:t>many</w:t>
+      </w:r>
+      <w:proofErr w:type="spellEnd"/>
+      <w:r>
+        <w:rPr>
+          <w:rFonts w:ascii="Times New Roman" w:hAnsi="Times New Roman" w:cs="Times New Roman"/>
+          <w:szCs w:val="22"/>
+          <w:lang w:val="fr-FR"/>
+        </w:rPr>
+        <w:t>, etc…)</w:t>
       </w:r>
     </w:p>
     <w:p>
@@ -12499,7 +12811,7 @@
           <w:lang w:val="fr-FR"/>
         </w:rPr>
       </w:pPr>
-      <w:bookmarkStart w:id="29" w:name="_Toc69148236"/>
+      <w:bookmarkStart w:id="29" w:name="_Toc70437621"/>
       <w:r>
         <w:rPr>
           <w:rFonts w:ascii="Times New Roman" w:hAnsi="Times New Roman" w:cs="Times New Roman"/>
@@ -12521,7 +12833,7 @@
           <w:lang w:val="fr-FR"/>
         </w:rPr>
       </w:pPr>
-      <w:bookmarkStart w:id="30" w:name="_Toc69148237"/>
+      <w:bookmarkStart w:id="30" w:name="_Toc70437622"/>
       <w:r>
         <w:rPr>
           <w:rFonts w:ascii="Times New Roman" w:eastAsia="DejaVu Sans" w:hAnsi="Times New Roman" w:cs="Times New Roman"/>
@@ -13040,7 +13352,7 @@
           <w:lang w:val="fr-FR"/>
         </w:rPr>
       </w:pPr>
-      <w:bookmarkStart w:id="31" w:name="_Toc69148238"/>
+      <w:bookmarkStart w:id="31" w:name="_Toc70437623"/>
       <w:r>
         <w:rPr>
           <w:rFonts w:ascii="Times New Roman" w:eastAsia="DejaVu Sans" w:hAnsi="Times New Roman" w:cs="Times New Roman"/>
@@ -13130,7 +13442,7 @@
           <w:lang w:val="fr-FR"/>
         </w:rPr>
       </w:pPr>
-      <w:bookmarkStart w:id="32" w:name="_Toc69148239"/>
+      <w:bookmarkStart w:id="32" w:name="_Toc70437624"/>
       <w:r>
         <w:rPr>
           <w:rFonts w:ascii="Times New Roman" w:eastAsia="DejaVu Sans" w:hAnsi="Times New Roman" w:cs="Times New Roman"/>
@@ -13318,7 +13630,25 @@
           <w:szCs w:val="22"/>
           <w:lang w:val="fr-FR"/>
         </w:rPr>
-        <w:t>table ‘CommandeEtatCommande’ afin d</w:t>
+        <w:t>table ‘</w:t>
+      </w:r>
+      <w:proofErr w:type="spellStart"/>
+      <w:r>
+        <w:rPr>
+          <w:rFonts w:ascii="Times New Roman" w:eastAsia="DejaVu Sans" w:hAnsi="Times New Roman" w:cs="Times New Roman"/>
+          <w:szCs w:val="22"/>
+          <w:lang w:val="fr-FR"/>
+        </w:rPr>
+        <w:t>CommandeEtatCommande</w:t>
+      </w:r>
+      <w:proofErr w:type="spellEnd"/>
+      <w:r>
+        <w:rPr>
+          <w:rFonts w:ascii="Times New Roman" w:eastAsia="DejaVu Sans" w:hAnsi="Times New Roman" w:cs="Times New Roman"/>
+          <w:szCs w:val="22"/>
+          <w:lang w:val="fr-FR"/>
+        </w:rPr>
+        <w:t>’ afin d</w:t>
       </w:r>
       <w:r>
         <w:rPr>
@@ -13607,7 +13937,7 @@
           <w:lang w:val="fr-FR"/>
         </w:rPr>
       </w:pPr>
-      <w:bookmarkStart w:id="33" w:name="_Toc69148240"/>
+      <w:bookmarkStart w:id="33" w:name="_Toc70437625"/>
       <w:r>
         <w:rPr>
           <w:rFonts w:ascii="Times New Roman" w:eastAsia="DejaVu Sans" w:hAnsi="Times New Roman" w:cs="Times New Roman"/>
@@ -13783,7 +14113,23 @@
           <w:rFonts w:ascii="Times New Roman" w:hAnsi="Times New Roman" w:cs="Times New Roman"/>
           <w:lang w:val="fr-FR"/>
         </w:rPr>
-        <w:t>‘Categorie’</w:t>
+        <w:t>‘</w:t>
+      </w:r>
+      <w:proofErr w:type="spellStart"/>
+      <w:r>
+        <w:rPr>
+          <w:rFonts w:ascii="Times New Roman" w:hAnsi="Times New Roman" w:cs="Times New Roman"/>
+          <w:lang w:val="fr-FR"/>
+        </w:rPr>
+        <w:t>Categorie</w:t>
+      </w:r>
+      <w:proofErr w:type="spellEnd"/>
+      <w:r>
+        <w:rPr>
+          <w:rFonts w:ascii="Times New Roman" w:hAnsi="Times New Roman" w:cs="Times New Roman"/>
+          <w:lang w:val="fr-FR"/>
+        </w:rPr>
+        <w:t>’</w:t>
       </w:r>
       <w:r>
         <w:rPr>
@@ -13819,7 +14165,7 @@
           <w:lang w:val="fr-FR"/>
         </w:rPr>
       </w:pPr>
-      <w:bookmarkStart w:id="34" w:name="_Toc69148241"/>
+      <w:bookmarkStart w:id="34" w:name="_Toc70437626"/>
       <w:r>
         <w:rPr>
           <w:rFonts w:ascii="Times New Roman" w:eastAsia="DejaVu Sans" w:hAnsi="Times New Roman" w:cs="Times New Roman"/>
@@ -13884,6 +14230,7 @@
         </w:rPr>
         <w:t>La table ‘</w:t>
       </w:r>
+      <w:proofErr w:type="spellStart"/>
       <w:r>
         <w:rPr>
           <w:rFonts w:ascii="Times New Roman" w:hAnsi="Times New Roman" w:cs="Times New Roman"/>
@@ -13912,6 +14259,7 @@
         </w:rPr>
         <w:t>Pizza</w:t>
       </w:r>
+      <w:proofErr w:type="spellEnd"/>
       <w:r>
         <w:rPr>
           <w:rFonts w:ascii="Times New Roman" w:hAnsi="Times New Roman" w:cs="Times New Roman"/>
@@ -14052,7 +14400,7 @@
           <w:lang w:val="fr-FR"/>
         </w:rPr>
       </w:pPr>
-      <w:bookmarkStart w:id="35" w:name="_Toc69148242"/>
+      <w:bookmarkStart w:id="35" w:name="_Toc70437627"/>
       <w:r>
         <w:rPr>
           <w:rFonts w:ascii="Times New Roman" w:hAnsi="Times New Roman" w:cs="Times New Roman"/>
@@ -14176,7 +14524,7 @@
           <w:lang w:val="fr-FR"/>
         </w:rPr>
       </w:pPr>
-      <w:bookmarkStart w:id="37" w:name="_Toc69148243"/>
+      <w:bookmarkStart w:id="37" w:name="_Toc70437628"/>
       <w:r>
         <w:rPr>
           <w:rFonts w:ascii="Times New Roman" w:hAnsi="Times New Roman" w:cs="Times New Roman"/>
@@ -14198,7 +14546,7 @@
           <w:lang w:val="fr-FR"/>
         </w:rPr>
       </w:pPr>
-      <w:bookmarkStart w:id="38" w:name="_Toc69148244"/>
+      <w:bookmarkStart w:id="38" w:name="_Toc70437629"/>
       <w:r>
         <w:rPr>
           <w:rFonts w:ascii="Times New Roman" w:hAnsi="Times New Roman" w:cs="Times New Roman"/>
@@ -14562,7 +14910,7 @@
           <w:lang w:val="fr-FR"/>
         </w:rPr>
       </w:pPr>
-      <w:bookmarkStart w:id="39" w:name="_Toc69148245"/>
+      <w:bookmarkStart w:id="39" w:name="_Toc70437630"/>
       <w:r>
         <w:rPr>
           <w:rFonts w:asciiTheme="minorHAnsi" w:hAnsiTheme="minorHAnsi" w:cstheme="minorHAnsi"/>
@@ -15372,7 +15720,7 @@
           <w:lang w:val="fr-FR"/>
         </w:rPr>
       </w:pPr>
-      <w:bookmarkStart w:id="40" w:name="_Toc69148246"/>
+      <w:bookmarkStart w:id="40" w:name="_Toc70437631"/>
       <w:r>
         <w:rPr>
           <w:rFonts w:ascii="Times New Roman" w:hAnsi="Times New Roman" w:cs="Times New Roman"/>
@@ -15976,7 +16324,7 @@
           <w:lang w:val="fr-FR"/>
         </w:rPr>
       </w:pPr>
-      <w:bookmarkStart w:id="41" w:name="_Toc69148247"/>
+      <w:bookmarkStart w:id="41" w:name="_Toc70437632"/>
       <w:r>
         <w:rPr>
           <w:rFonts w:ascii="Times New Roman" w:hAnsi="Times New Roman" w:cs="Times New Roman"/>
@@ -16048,7 +16396,7 @@
           <w:lang w:val="fr-FR"/>
         </w:rPr>
       </w:pPr>
-      <w:bookmarkStart w:id="42" w:name="_Toc69148248"/>
+      <w:bookmarkStart w:id="42" w:name="_Toc70437633"/>
       <w:r>
         <w:rPr>
           <w:rFonts w:ascii="Times New Roman" w:eastAsia="DejaVu Sans" w:hAnsi="Times New Roman" w:cs="Times New Roman"/>
@@ -16120,7 +16468,7 @@
           <w:lang w:val="fr-FR"/>
         </w:rPr>
       </w:pPr>
-      <w:bookmarkStart w:id="43" w:name="_Toc69148249"/>
+      <w:bookmarkStart w:id="43" w:name="_Toc70437634"/>
       <w:r>
         <w:rPr>
           <w:rFonts w:ascii="Times New Roman" w:eastAsia="DejaVu Sans" w:hAnsi="Times New Roman" w:cs="Times New Roman"/>
@@ -16193,7 +16541,7 @@
           <w:lang w:val="fr-FR"/>
         </w:rPr>
       </w:pPr>
-      <w:bookmarkStart w:id="44" w:name="_Toc69148250"/>
+      <w:bookmarkStart w:id="44" w:name="_Toc70437635"/>
       <w:r>
         <w:rPr>
           <w:rFonts w:ascii="Times New Roman" w:eastAsia="DejaVu Sans" w:hAnsi="Times New Roman" w:cs="Times New Roman"/>
@@ -16265,7 +16613,7 @@
           <w:lang w:val="fr-FR"/>
         </w:rPr>
       </w:pPr>
-      <w:bookmarkStart w:id="45" w:name="_Toc69148251"/>
+      <w:bookmarkStart w:id="45" w:name="_Toc70437636"/>
       <w:r>
         <w:rPr>
           <w:rFonts w:ascii="Times New Roman" w:eastAsia="DejaVu Sans" w:hAnsi="Times New Roman" w:cs="Times New Roman"/>
@@ -16338,7 +16686,7 @@
           <w:lang w:val="fr-FR"/>
         </w:rPr>
       </w:pPr>
-      <w:bookmarkStart w:id="46" w:name="_Toc69148252"/>
+      <w:bookmarkStart w:id="46" w:name="_Toc70437637"/>
       <w:r>
         <w:rPr>
           <w:rFonts w:ascii="Times New Roman" w:eastAsia="DejaVu Sans" w:hAnsi="Times New Roman" w:cs="Times New Roman"/>
@@ -16419,7 +16767,7 @@
           <w:lang w:val="fr-FR"/>
         </w:rPr>
       </w:pPr>
-      <w:bookmarkStart w:id="47" w:name="_Toc69148253"/>
+      <w:bookmarkStart w:id="47" w:name="_Toc70437638"/>
       <w:r>
         <w:rPr>
           <w:rFonts w:ascii="Times New Roman" w:eastAsia="DejaVu Sans" w:hAnsi="Times New Roman" w:cs="Times New Roman"/>
@@ -16501,7 +16849,8 @@
           <w:lang w:val="fr-FR"/>
         </w:rPr>
       </w:pPr>
-      <w:bookmarkStart w:id="48" w:name="_Toc69148254"/>
+      <w:bookmarkStart w:id="48" w:name="_Toc70437639"/>
+      <w:proofErr w:type="spellStart"/>
       <w:r>
         <w:rPr>
           <w:rFonts w:ascii="Times New Roman" w:eastAsia="DejaVu Sans" w:hAnsi="Times New Roman" w:cs="Times New Roman"/>
@@ -16512,6 +16861,7 @@
         <w:t>Réglement</w:t>
       </w:r>
       <w:bookmarkEnd w:id="48"/>
+      <w:proofErr w:type="spellEnd"/>
     </w:p>
     <w:p>
       <w:pPr>
@@ -16573,7 +16923,7 @@
           <w:lang w:val="fr-FR"/>
         </w:rPr>
       </w:pPr>
-      <w:bookmarkStart w:id="49" w:name="_Toc69148255"/>
+      <w:bookmarkStart w:id="49" w:name="_Toc70437640"/>
       <w:r>
         <w:rPr>
           <w:rFonts w:ascii="Times New Roman" w:eastAsia="DejaVu Sans" w:hAnsi="Times New Roman" w:cs="Times New Roman"/>
@@ -16646,7 +16996,7 @@
           <w:lang w:val="fr-FR"/>
         </w:rPr>
       </w:pPr>
-      <w:bookmarkStart w:id="50" w:name="_Toc69148256"/>
+      <w:bookmarkStart w:id="50" w:name="_Toc70437641"/>
       <w:r>
         <w:rPr>
           <w:rFonts w:ascii="Times New Roman" w:eastAsia="DejaVu Sans" w:hAnsi="Times New Roman" w:cs="Times New Roman"/>
@@ -16718,7 +17068,7 @@
           <w:lang w:val="fr-FR"/>
         </w:rPr>
       </w:pPr>
-      <w:bookmarkStart w:id="51" w:name="_Toc69148257"/>
+      <w:bookmarkStart w:id="51" w:name="_Toc70437642"/>
       <w:r>
         <w:rPr>
           <w:rFonts w:ascii="Times New Roman" w:eastAsia="DejaVu Sans" w:hAnsi="Times New Roman" w:cs="Times New Roman"/>
@@ -16791,7 +17141,7 @@
           <w:lang w:val="fr-FR"/>
         </w:rPr>
       </w:pPr>
-      <w:bookmarkStart w:id="52" w:name="_Toc69148258"/>
+      <w:bookmarkStart w:id="52" w:name="_Toc70437643"/>
       <w:r>
         <w:rPr>
           <w:rFonts w:ascii="Times New Roman" w:eastAsia="DejaVu Sans" w:hAnsi="Times New Roman" w:cs="Times New Roman"/>
@@ -16872,7 +17222,7 @@
           <w:lang w:val="fr-FR"/>
         </w:rPr>
       </w:pPr>
-      <w:bookmarkStart w:id="53" w:name="_Toc69148259"/>
+      <w:bookmarkStart w:id="53" w:name="_Toc70437644"/>
       <w:r>
         <w:rPr>
           <w:rFonts w:ascii="Times New Roman" w:eastAsia="DejaVu Sans" w:hAnsi="Times New Roman" w:cs="Times New Roman"/>
@@ -16953,7 +17303,7 @@
           <w:lang w:val="fr-FR"/>
         </w:rPr>
       </w:pPr>
-      <w:bookmarkStart w:id="54" w:name="_Toc69148260"/>
+      <w:bookmarkStart w:id="54" w:name="_Toc70437645"/>
       <w:r>
         <w:rPr>
           <w:rFonts w:ascii="Times New Roman" w:hAnsi="Times New Roman" w:cs="Times New Roman"/>
@@ -17406,6 +17756,7 @@
               <w:szCs w:val="18"/>
             </w:rPr>
           </w:pPr>
+          <w:proofErr w:type="spellStart"/>
           <w:r>
             <w:rPr>
               <w:rFonts w:ascii="Open Sans Condensed Light" w:hAnsi="Open Sans Condensed Light"/>
@@ -17413,7 +17764,17 @@
               <w:sz w:val="18"/>
               <w:szCs w:val="18"/>
             </w:rPr>
-            <w:t xml:space="preserve">OpenClassroms – 01.80.88.80.30 – </w:t>
+            <w:t>OpenClassroms</w:t>
+          </w:r>
+          <w:proofErr w:type="spellEnd"/>
+          <w:r>
+            <w:rPr>
+              <w:rFonts w:ascii="Open Sans Condensed Light" w:hAnsi="Open Sans Condensed Light"/>
+              <w:color w:val="363636"/>
+              <w:sz w:val="18"/>
+              <w:szCs w:val="18"/>
+            </w:rPr>
+            <w:t xml:space="preserve"> – 01.80.88.80.30 – </w:t>
           </w:r>
           <w:hyperlink r:id="rId1" w:history="1">
             <w:r>
@@ -17470,7 +17831,27 @@
               <w:sz w:val="16"/>
               <w:szCs w:val="16"/>
             </w:rPr>
-            <w:t xml:space="preserve">S.A.R.L. au capital de 1 000,00 € enregistrée au RCS de </w:t>
+            <w:t xml:space="preserve">S.A.R.L. au capital de 1 000,00 € </w:t>
+          </w:r>
+          <w:proofErr w:type="spellStart"/>
+          <w:r>
+            <w:rPr>
+              <w:rFonts w:ascii="Open Sans Condensed Light" w:hAnsi="Open Sans Condensed Light"/>
+              <w:color w:val="363636"/>
+              <w:sz w:val="16"/>
+              <w:szCs w:val="16"/>
+            </w:rPr>
+            <w:t>enregistrée</w:t>
+          </w:r>
+          <w:proofErr w:type="spellEnd"/>
+          <w:r>
+            <w:rPr>
+              <w:rFonts w:ascii="Open Sans Condensed Light" w:hAnsi="Open Sans Condensed Light"/>
+              <w:color w:val="363636"/>
+              <w:sz w:val="16"/>
+              <w:szCs w:val="16"/>
+            </w:rPr>
+            <w:t xml:space="preserve"> au RCS de </w:t>
           </w:r>
           <w:r>
             <w:rPr>
@@ -17488,7 +17869,27 @@
               <w:sz w:val="16"/>
               <w:szCs w:val="16"/>
             </w:rPr>
-            <w:t xml:space="preserve"> – SIREN 999 999 999 – Code APE : 6202A</w:t>
+            <w:t xml:space="preserve"> – SIREN 999 999 999 – Code </w:t>
+          </w:r>
+          <w:proofErr w:type="gramStart"/>
+          <w:r>
+            <w:rPr>
+              <w:rFonts w:ascii="Open Sans Condensed Light" w:hAnsi="Open Sans Condensed Light"/>
+              <w:color w:val="363636"/>
+              <w:sz w:val="16"/>
+              <w:szCs w:val="16"/>
+            </w:rPr>
+            <w:t>APE :</w:t>
+          </w:r>
+          <w:proofErr w:type="gramEnd"/>
+          <w:r>
+            <w:rPr>
+              <w:rFonts w:ascii="Open Sans Condensed Light" w:hAnsi="Open Sans Condensed Light"/>
+              <w:color w:val="363636"/>
+              <w:sz w:val="16"/>
+              <w:szCs w:val="16"/>
+            </w:rPr>
+            <w:t xml:space="preserve"> 6202A</w:t>
           </w:r>
         </w:p>
       </w:tc>

</xml_diff>